<commit_message>
Thay doi ten tai lieu thanh "Quan li cua hang ga ran" (k fai quan ga ran) Thay doi official_class_diagram_v1_2.mdl
</commit_message>
<xml_diff>
--- a/Official_release/Documentations/Official Mo Hinh Use Case.docx
+++ b/Official_release/Documentations/Official Mo Hinh Use Case.docx
@@ -1,6 +1,6 @@
 
 <file path=word/document.xml><?xml version="1.0" encoding="utf-8"?>
-<w:document xmlns:wpc="http://schemas.microsoft.com/office/word/2010/wordprocessingCanvas" xmlns:mc="http://schemas.openxmlformats.org/markup-compatibility/2006" xmlns:o="urn:schemas-microsoft-com:office:office" xmlns:r="http://schemas.openxmlformats.org/officeDocument/2006/relationships" xmlns:m="http://schemas.openxmlformats.org/officeDocument/2006/math" xmlns:v="urn:schemas-microsoft-com:vml" xmlns:wp14="http://schemas.microsoft.com/office/word/2010/wordprocessingDrawing" xmlns:wp="http://schemas.openxmlformats.org/drawingml/2006/wordprocessingDrawing" xmlns:w10="urn:schemas-microsoft-com:office:word" xmlns:w="http://schemas.openxmlformats.org/wordprocessingml/2006/main" xmlns:w14="http://schemas.microsoft.com/office/word/2010/wordml" xmlns:wpg="http://schemas.microsoft.com/office/word/2010/wordprocessingGroup" xmlns:wpi="http://schemas.microsoft.com/office/word/2010/wordprocessingInk" xmlns:wne="http://schemas.microsoft.com/office/word/2006/wordml" xmlns:wps="http://schemas.microsoft.com/office/word/2010/wordprocessingShape" mc:Ignorable="w14 wp14">
+<w:document xmlns:ve="http://schemas.openxmlformats.org/markup-compatibility/2006" xmlns:o="urn:schemas-microsoft-com:office:office" xmlns:r="http://schemas.openxmlformats.org/officeDocument/2006/relationships" xmlns:m="http://schemas.openxmlformats.org/officeDocument/2006/math" xmlns:v="urn:schemas-microsoft-com:vml" xmlns:wp="http://schemas.openxmlformats.org/drawingml/2006/wordprocessingDrawing" xmlns:w10="urn:schemas-microsoft-com:office:word" xmlns:w="http://schemas.openxmlformats.org/wordprocessingml/2006/main" xmlns:wne="http://schemas.microsoft.com/office/word/2006/wordml">
   <w:body>
     <w:p>
       <w:pPr>
@@ -130,7 +130,16 @@
           <w:szCs w:val="24"/>
           <w:lang w:val="en-US"/>
         </w:rPr>
-        <w:t>2.1</w:t>
+        <w:t>2.</w:t>
+      </w:r>
+      <w:r>
+        <w:rPr>
+          <w:color w:val="0000FF"/>
+          <w:sz w:val="40"/>
+          <w:szCs w:val="24"/>
+          <w:lang w:val="en-US"/>
+        </w:rPr>
+        <w:t>3</w:t>
       </w:r>
     </w:p>
     <w:p>
@@ -240,7 +249,7 @@
           <w:lang w:val="en-US"/>
         </w:rPr>
         <w:sectPr>
-          <w:headerReference w:type="default" r:id="rId8"/>
+          <w:headerReference w:type="default" r:id="rId7"/>
           <w:pgSz w:w="12240" w:h="15840" w:code="1"/>
           <w:pgMar w:top="1440" w:right="1440" w:bottom="1440" w:left="1440" w:header="720" w:footer="720" w:gutter="0"/>
           <w:cols w:space="720"/>
@@ -300,7 +309,7 @@
           <w:insideV w:val="single" w:sz="6" w:space="0" w:color="auto"/>
         </w:tblBorders>
         <w:tblLayout w:type="fixed"/>
-        <w:tblLook w:val="0000" w:firstRow="0" w:lastRow="0" w:firstColumn="0" w:lastColumn="0" w:noHBand="0" w:noVBand="0"/>
+        <w:tblLook w:val="0000"/>
       </w:tblPr>
       <w:tblGrid>
         <w:gridCol w:w="1818"/>
@@ -1080,7 +1089,7 @@
                 <w:szCs w:val="24"/>
                 <w:lang w:val="en-US"/>
               </w:rPr>
-              <w:t xml:space="preserve">&amp; </w:t>
+              <w:t>&amp;</w:t>
             </w:r>
             <w:r>
               <w:rPr>
@@ -1124,6 +1133,132 @@
           </w:p>
         </w:tc>
       </w:tr>
+      <w:tr>
+        <w:tc>
+          <w:tcPr>
+            <w:tcW w:w="1818" w:type="dxa"/>
+            <w:tcBorders>
+              <w:top w:val="single" w:sz="6" w:space="0" w:color="auto"/>
+              <w:left w:val="single" w:sz="6" w:space="0" w:color="auto"/>
+              <w:bottom w:val="single" w:sz="6" w:space="0" w:color="auto"/>
+              <w:right w:val="single" w:sz="6" w:space="0" w:color="auto"/>
+            </w:tcBorders>
+          </w:tcPr>
+          <w:p>
+            <w:pPr>
+              <w:keepLines/>
+              <w:spacing w:after="120"/>
+              <w:jc w:val="center"/>
+              <w:rPr>
+                <w:rFonts w:eastAsia="SimSun"/>
+                <w:szCs w:val="24"/>
+                <w:lang w:val="en-US"/>
+              </w:rPr>
+            </w:pPr>
+            <w:r>
+              <w:rPr>
+                <w:rFonts w:eastAsia="SimSun"/>
+                <w:szCs w:val="24"/>
+                <w:lang w:val="en-US"/>
+              </w:rPr>
+              <w:t>25/10/2011</w:t>
+            </w:r>
+          </w:p>
+        </w:tc>
+        <w:tc>
+          <w:tcPr>
+            <w:tcW w:w="1440" w:type="dxa"/>
+            <w:tcBorders>
+              <w:top w:val="single" w:sz="6" w:space="0" w:color="auto"/>
+              <w:left w:val="single" w:sz="6" w:space="0" w:color="auto"/>
+              <w:bottom w:val="single" w:sz="6" w:space="0" w:color="auto"/>
+              <w:right w:val="single" w:sz="6" w:space="0" w:color="auto"/>
+            </w:tcBorders>
+          </w:tcPr>
+          <w:p>
+            <w:pPr>
+              <w:keepLines/>
+              <w:spacing w:after="120"/>
+              <w:jc w:val="center"/>
+              <w:rPr>
+                <w:rFonts w:eastAsia="SimSun"/>
+                <w:szCs w:val="24"/>
+                <w:lang w:val="en-US"/>
+              </w:rPr>
+            </w:pPr>
+            <w:r>
+              <w:rPr>
+                <w:rFonts w:eastAsia="SimSun"/>
+                <w:szCs w:val="24"/>
+                <w:lang w:val="en-US"/>
+              </w:rPr>
+              <w:t>2.3</w:t>
+            </w:r>
+          </w:p>
+        </w:tc>
+        <w:tc>
+          <w:tcPr>
+            <w:tcW w:w="4140" w:type="dxa"/>
+            <w:tcBorders>
+              <w:top w:val="single" w:sz="6" w:space="0" w:color="auto"/>
+              <w:left w:val="single" w:sz="6" w:space="0" w:color="auto"/>
+              <w:bottom w:val="single" w:sz="6" w:space="0" w:color="auto"/>
+              <w:right w:val="single" w:sz="6" w:space="0" w:color="auto"/>
+            </w:tcBorders>
+          </w:tcPr>
+          <w:p>
+            <w:pPr>
+              <w:keepLines/>
+              <w:spacing w:after="120"/>
+              <w:jc w:val="both"/>
+              <w:rPr>
+                <w:rFonts w:eastAsia="SimSun"/>
+                <w:szCs w:val="24"/>
+                <w:lang w:val="en-US"/>
+              </w:rPr>
+            </w:pPr>
+            <w:r>
+              <w:rPr>
+                <w:rFonts w:eastAsia="SimSun"/>
+                <w:szCs w:val="24"/>
+                <w:lang w:val="en-US"/>
+              </w:rPr>
+              <w:t>Thay đổi tên tài liệu</w:t>
+            </w:r>
+          </w:p>
+        </w:tc>
+        <w:tc>
+          <w:tcPr>
+            <w:tcW w:w="2430" w:type="dxa"/>
+            <w:tcBorders>
+              <w:top w:val="single" w:sz="6" w:space="0" w:color="auto"/>
+              <w:left w:val="single" w:sz="6" w:space="0" w:color="auto"/>
+              <w:bottom w:val="single" w:sz="6" w:space="0" w:color="auto"/>
+              <w:right w:val="single" w:sz="6" w:space="0" w:color="auto"/>
+            </w:tcBorders>
+          </w:tcPr>
+          <w:p>
+            <w:pPr>
+              <w:keepLines/>
+              <w:spacing w:after="120"/>
+              <w:jc w:val="both"/>
+              <w:rPr>
+                <w:rFonts w:eastAsia="SimSun"/>
+                <w:szCs w:val="24"/>
+                <w:lang w:val="en-US"/>
+              </w:rPr>
+            </w:pPr>
+            <w:r>
+              <w:rPr>
+                <w:rFonts w:eastAsia="SimSun"/>
+                <w:szCs w:val="24"/>
+                <w:lang w:val="en-US"/>
+              </w:rPr>
+              <w:t>Hà Thị Phương Thảo</w:t>
+            </w:r>
+          </w:p>
+        </w:tc>
+      </w:tr>
     </w:tbl>
     <w:p>
       <w:pPr>
@@ -2311,25 +2446,7 @@
             <w:szCs w:val="24"/>
             <w:lang w:val="en-US"/>
           </w:rPr>
-          <w:t>Đặc tả Use-case “Tín</w:t>
-        </w:r>
-        <w:r>
-          <w:rPr>
-            <w:rStyle w:val="Hyperlink"/>
-            <w:noProof/>
-            <w:szCs w:val="24"/>
-            <w:lang w:val="en-US"/>
-          </w:rPr>
-          <w:t>h</w:t>
-        </w:r>
-        <w:r>
-          <w:rPr>
-            <w:rStyle w:val="Hyperlink"/>
-            <w:noProof/>
-            <w:szCs w:val="24"/>
-            <w:lang w:val="en-US"/>
-          </w:rPr>
-          <w:t xml:space="preserve"> tiền”</w:t>
+          <w:t>Đặc tả Use-case “Tính tiền”</w:t>
         </w:r>
         <w:r>
           <w:rPr>
@@ -2917,43 +3034,7 @@
             <w:szCs w:val="24"/>
             <w:lang w:val="en-US"/>
           </w:rPr>
-          <w:t>Đặc tả Use-case “Hủy t</w:t>
-        </w:r>
-        <w:r>
-          <w:rPr>
-            <w:rStyle w:val="Hyperlink"/>
-            <w:noProof/>
-            <w:szCs w:val="24"/>
-            <w:lang w:val="en-US"/>
-          </w:rPr>
-          <w:t>h</w:t>
-        </w:r>
-        <w:r>
-          <w:rPr>
-            <w:rStyle w:val="Hyperlink"/>
-            <w:noProof/>
-            <w:szCs w:val="24"/>
-            <w:lang w:val="en-US"/>
-          </w:rPr>
-          <w:t>ực đ</w:t>
-        </w:r>
-        <w:r>
-          <w:rPr>
-            <w:rStyle w:val="Hyperlink"/>
-            <w:noProof/>
-            <w:szCs w:val="24"/>
-            <w:lang w:val="en-US"/>
-          </w:rPr>
-          <w:t>ơ</w:t>
-        </w:r>
-        <w:r>
-          <w:rPr>
-            <w:rStyle w:val="Hyperlink"/>
-            <w:noProof/>
-            <w:szCs w:val="24"/>
-            <w:lang w:val="en-US"/>
-          </w:rPr>
-          <w:t>n”</w:t>
+          <w:t>Đặc tả Use-case “Hủy thực đơn”</w:t>
         </w:r>
         <w:r>
           <w:rPr>
@@ -3081,7 +3162,7 @@
           <w:lang w:val="en-US"/>
         </w:rPr>
         <w:drawing>
-          <wp:inline distT="0" distB="0" distL="0" distR="0" wp14:anchorId="7F4322F4" wp14:editId="4DA0E3A6">
+          <wp:inline distT="0" distB="0" distL="0" distR="0">
             <wp:extent cx="5943600" cy="3603600"/>
             <wp:effectExtent l="0" t="0" r="0" b="0"/>
             <wp:docPr id="8" name="Picture 8"/>
@@ -3098,10 +3179,10 @@
                     </pic:cNvPicPr>
                   </pic:nvPicPr>
                   <pic:blipFill>
-                    <a:blip r:embed="rId9">
+                    <a:blip r:embed="rId8">
                       <a:extLst>
                         <a:ext uri="{28A0092B-C50C-407E-A947-70E740481C1C}">
-                          <a14:useLocalDpi xmlns:a14="http://schemas.microsoft.com/office/drawing/2010/main" val="0"/>
+                          <a14:useLocalDpi xmlns:a14="http://schemas.microsoft.com/office/drawing/2010/main" xmlns:wps="http://schemas.microsoft.com/office/word/2010/wordprocessingShape" xmlns:wpi="http://schemas.microsoft.com/office/word/2010/wordprocessingInk" xmlns:wpg="http://schemas.microsoft.com/office/word/2010/wordprocessingGroup" xmlns:w14="http://schemas.microsoft.com/office/word/2010/wordml" xmlns:w="http://schemas.openxmlformats.org/wordprocessingml/2006/main" xmlns:w10="urn:schemas-microsoft-com:office:word" xmlns:wp14="http://schemas.microsoft.com/office/word/2010/wordprocessingDrawing" xmlns:v="urn:schemas-microsoft-com:vml" xmlns:o="urn:schemas-microsoft-com:office:office" xmlns:mc="http://schemas.openxmlformats.org/markup-compatibility/2006" xmlns:wpc="http://schemas.microsoft.com/office/word/2010/wordprocessingCanvas" xmlns="" val="0"/>
                         </a:ext>
                       </a:extLst>
                     </a:blip>
@@ -3155,7 +3236,7 @@
           <w:lang w:val="en-US"/>
         </w:rPr>
         <w:drawing>
-          <wp:inline distT="0" distB="0" distL="0" distR="0" wp14:anchorId="304A3EA2" wp14:editId="2B5192D6">
+          <wp:inline distT="0" distB="0" distL="0" distR="0">
             <wp:extent cx="5943600" cy="3968227"/>
             <wp:effectExtent l="0" t="0" r="0" b="0"/>
             <wp:docPr id="4" name="Picture 4"/>
@@ -3172,10 +3253,10 @@
                     </pic:cNvPicPr>
                   </pic:nvPicPr>
                   <pic:blipFill>
-                    <a:blip r:embed="rId10">
+                    <a:blip r:embed="rId9">
                       <a:extLst>
                         <a:ext uri="{28A0092B-C50C-407E-A947-70E740481C1C}">
-                          <a14:useLocalDpi xmlns:a14="http://schemas.microsoft.com/office/drawing/2010/main" val="0"/>
+                          <a14:useLocalDpi xmlns:a14="http://schemas.microsoft.com/office/drawing/2010/main" xmlns:wps="http://schemas.microsoft.com/office/word/2010/wordprocessingShape" xmlns:wpi="http://schemas.microsoft.com/office/word/2010/wordprocessingInk" xmlns:wpg="http://schemas.microsoft.com/office/word/2010/wordprocessingGroup" xmlns:w14="http://schemas.microsoft.com/office/word/2010/wordml" xmlns:w="http://schemas.openxmlformats.org/wordprocessingml/2006/main" xmlns:w10="urn:schemas-microsoft-com:office:word" xmlns:wp14="http://schemas.microsoft.com/office/word/2010/wordprocessingDrawing" xmlns:v="urn:schemas-microsoft-com:vml" xmlns:o="urn:schemas-microsoft-com:office:office" xmlns:mc="http://schemas.openxmlformats.org/markup-compatibility/2006" xmlns:wpc="http://schemas.microsoft.com/office/word/2010/wordprocessingCanvas" xmlns="" val="0"/>
                         </a:ext>
                       </a:extLst>
                     </a:blip>
@@ -3220,7 +3301,7 @@
         </w:rPr>
         <w:lastRenderedPageBreak/>
         <w:drawing>
-          <wp:inline distT="0" distB="0" distL="0" distR="0" wp14:anchorId="737AE83E" wp14:editId="4D2C7DD2">
+          <wp:inline distT="0" distB="0" distL="0" distR="0">
             <wp:extent cx="4257675" cy="2371725"/>
             <wp:effectExtent l="0" t="0" r="0" b="0"/>
             <wp:docPr id="2" name="Picture 2"/>
@@ -3237,10 +3318,10 @@
                     </pic:cNvPicPr>
                   </pic:nvPicPr>
                   <pic:blipFill>
-                    <a:blip r:embed="rId11">
+                    <a:blip r:embed="rId10">
                       <a:extLst>
                         <a:ext uri="{28A0092B-C50C-407E-A947-70E740481C1C}">
-                          <a14:useLocalDpi xmlns:a14="http://schemas.microsoft.com/office/drawing/2010/main" val="0"/>
+                          <a14:useLocalDpi xmlns:a14="http://schemas.microsoft.com/office/drawing/2010/main" xmlns:wps="http://schemas.microsoft.com/office/word/2010/wordprocessingShape" xmlns:wpi="http://schemas.microsoft.com/office/word/2010/wordprocessingInk" xmlns:wpg="http://schemas.microsoft.com/office/word/2010/wordprocessingGroup" xmlns:w14="http://schemas.microsoft.com/office/word/2010/wordml" xmlns:w="http://schemas.openxmlformats.org/wordprocessingml/2006/main" xmlns:w10="urn:schemas-microsoft-com:office:word" xmlns:wp14="http://schemas.microsoft.com/office/word/2010/wordprocessingDrawing" xmlns:v="urn:schemas-microsoft-com:vml" xmlns:o="urn:schemas-microsoft-com:office:office" xmlns:mc="http://schemas.openxmlformats.org/markup-compatibility/2006" xmlns:wpc="http://schemas.microsoft.com/office/word/2010/wordprocessingCanvas" xmlns="" val="0"/>
                         </a:ext>
                       </a:extLst>
                     </a:blip>
@@ -3293,7 +3374,7 @@
           <w:lang w:val="en-US"/>
         </w:rPr>
         <w:drawing>
-          <wp:inline distT="0" distB="0" distL="0" distR="0" wp14:anchorId="3EE3BF53" wp14:editId="422FAB6B">
+          <wp:inline distT="0" distB="0" distL="0" distR="0">
             <wp:extent cx="4533900" cy="3228975"/>
             <wp:effectExtent l="19050" t="0" r="0" b="0"/>
             <wp:docPr id="3" name="Picture 1"/>
@@ -3310,7 +3391,7 @@
                     </pic:cNvPicPr>
                   </pic:nvPicPr>
                   <pic:blipFill>
-                    <a:blip r:embed="rId12"/>
+                    <a:blip r:embed="rId11"/>
                     <a:srcRect/>
                     <a:stretch>
                       <a:fillRect/>
@@ -3367,12 +3448,12 @@
           <w:lang w:val="en-US"/>
         </w:rPr>
       </w:pPr>
-      <w:bookmarkStart w:id="1" w:name="_Toc451996089"/>
-      <w:bookmarkStart w:id="2" w:name="_Toc452184222"/>
-      <w:bookmarkStart w:id="3" w:name="_Toc452186669"/>
-      <w:bookmarkStart w:id="4" w:name="_Toc452198046"/>
-      <w:bookmarkStart w:id="5" w:name="_Toc460198367"/>
-      <w:bookmarkStart w:id="6" w:name="_Toc305915920"/>
+      <w:bookmarkStart w:id="1" w:name="_Toc305915920"/>
+      <w:bookmarkStart w:id="2" w:name="_Toc451996089"/>
+      <w:bookmarkStart w:id="3" w:name="_Toc452184222"/>
+      <w:bookmarkStart w:id="4" w:name="_Toc452186669"/>
+      <w:bookmarkStart w:id="5" w:name="_Toc452198046"/>
+      <w:bookmarkStart w:id="6" w:name="_Toc460198367"/>
       <w:r>
         <w:rPr>
           <w:rFonts w:ascii="Times New Roman" w:hAnsi="Times New Roman"/>
@@ -3382,7 +3463,7 @@
         </w:rPr>
         <w:t>Danh sách các Actor</w:t>
       </w:r>
-      <w:bookmarkEnd w:id="6"/>
+      <w:bookmarkEnd w:id="1"/>
     </w:p>
     <w:tbl>
       <w:tblPr>
@@ -3395,7 +3476,7 @@
           <w:insideH w:val="single" w:sz="4" w:space="0" w:color="auto"/>
           <w:insideV w:val="single" w:sz="4" w:space="0" w:color="auto"/>
         </w:tblBorders>
-        <w:tblLook w:val="01E0" w:firstRow="1" w:lastRow="1" w:firstColumn="1" w:lastColumn="1" w:noHBand="0" w:noVBand="0"/>
+        <w:tblLook w:val="01E0"/>
       </w:tblPr>
       <w:tblGrid>
         <w:gridCol w:w="763"/>
@@ -3769,7 +3850,7 @@
           <w:insideH w:val="single" w:sz="4" w:space="0" w:color="auto"/>
           <w:insideV w:val="single" w:sz="4" w:space="0" w:color="auto"/>
         </w:tblBorders>
-        <w:tblLook w:val="01E0" w:firstRow="1" w:lastRow="1" w:firstColumn="1" w:lastColumn="1" w:noHBand="0" w:noVBand="0"/>
+        <w:tblLook w:val="01E0"/>
       </w:tblPr>
       <w:tblGrid>
         <w:gridCol w:w="763"/>
@@ -4936,11 +5017,11 @@
         </w:rPr>
         <w:t xml:space="preserve">Đặc tả </w:t>
       </w:r>
-      <w:bookmarkEnd w:id="1"/>
       <w:bookmarkEnd w:id="2"/>
       <w:bookmarkEnd w:id="3"/>
       <w:bookmarkEnd w:id="4"/>
       <w:bookmarkEnd w:id="5"/>
+      <w:bookmarkEnd w:id="6"/>
       <w:r>
         <w:rPr>
           <w:rFonts w:ascii="Times New Roman" w:hAnsi="Times New Roman"/>
@@ -5737,13 +5818,6 @@
           <w:szCs w:val="24"/>
           <w:lang w:val="en-US"/>
         </w:rPr>
-        <w:t xml:space="preserve"> </w:t>
-      </w:r>
-      <w:r>
-        <w:rPr>
-          <w:szCs w:val="24"/>
-          <w:lang w:val="en-US"/>
-        </w:rPr>
         <w:t>món ăn</w:t>
       </w:r>
     </w:p>
@@ -7089,13 +7163,6 @@
           <w:szCs w:val="24"/>
           <w:lang w:val="en-US"/>
         </w:rPr>
-        <w:t xml:space="preserve"> </w:t>
-      </w:r>
-      <w:r>
-        <w:rPr>
-          <w:szCs w:val="24"/>
-          <w:lang w:val="en-US"/>
-        </w:rPr>
         <w:t>món ăn</w:t>
       </w:r>
       <w:r>
@@ -10314,12 +10381,6 @@
         </w:rPr>
         <w:t>Phải có khách hàng gọi món ăn và gửi thông tin thực đơn đến nhà bếp</w:t>
       </w:r>
-      <w:r>
-        <w:rPr>
-          <w:szCs w:val="24"/>
-        </w:rPr>
-        <w:t xml:space="preserve"> </w:t>
-      </w:r>
     </w:p>
     <w:p>
       <w:pPr>
@@ -10600,16 +10661,6 @@
         <w:t>Hệ thống gửi thông báo ra bên ngoài để nhân viên bồi bàn biết</w:t>
       </w:r>
       <w:bookmarkEnd w:id="29"/>
-      <w:r>
-        <w:rPr>
-          <w:rFonts w:ascii="Times New Roman" w:hAnsi="Times New Roman"/>
-          <w:b w:val="0"/>
-          <w:sz w:val="24"/>
-          <w:szCs w:val="24"/>
-          <w:lang w:val="en-US"/>
-        </w:rPr>
-        <w:t xml:space="preserve"> </w:t>
-      </w:r>
     </w:p>
     <w:p>
       <w:pPr>
@@ -11713,8 +11764,8 @@
       </w:r>
     </w:p>
     <w:sectPr>
-      <w:headerReference w:type="default" r:id="rId13"/>
-      <w:footerReference w:type="default" r:id="rId14"/>
+      <w:headerReference w:type="default" r:id="rId12"/>
+      <w:footerReference w:type="default" r:id="rId13"/>
       <w:pgSz w:w="12240" w:h="15840" w:code="1"/>
       <w:pgMar w:top="1440" w:right="1440" w:bottom="1440" w:left="1440" w:header="720" w:footer="720" w:gutter="0"/>
       <w:pgNumType w:start="1"/>
@@ -11725,15 +11776,15 @@
 </file>
 
 <file path=word/endnotes.xml><?xml version="1.0" encoding="utf-8"?>
-<w:endnotes xmlns:wpc="http://schemas.microsoft.com/office/word/2010/wordprocessingCanvas" xmlns:mc="http://schemas.openxmlformats.org/markup-compatibility/2006" xmlns:o="urn:schemas-microsoft-com:office:office" xmlns:r="http://schemas.openxmlformats.org/officeDocument/2006/relationships" xmlns:m="http://schemas.openxmlformats.org/officeDocument/2006/math" xmlns:v="urn:schemas-microsoft-com:vml" xmlns:wp14="http://schemas.microsoft.com/office/word/2010/wordprocessingDrawing" xmlns:wp="http://schemas.openxmlformats.org/drawingml/2006/wordprocessingDrawing" xmlns:w10="urn:schemas-microsoft-com:office:word" xmlns:w="http://schemas.openxmlformats.org/wordprocessingml/2006/main" xmlns:w14="http://schemas.microsoft.com/office/word/2010/wordml" xmlns:wpg="http://schemas.microsoft.com/office/word/2010/wordprocessingGroup" xmlns:wpi="http://schemas.microsoft.com/office/word/2010/wordprocessingInk" xmlns:wne="http://schemas.microsoft.com/office/word/2006/wordml" xmlns:wps="http://schemas.microsoft.com/office/word/2010/wordprocessingShape" mc:Ignorable="w14 wp14">
-  <w:endnote w:type="separator" w:id="-1">
+<w:endnotes xmlns:ve="http://schemas.openxmlformats.org/markup-compatibility/2006" xmlns:o="urn:schemas-microsoft-com:office:office" xmlns:r="http://schemas.openxmlformats.org/officeDocument/2006/relationships" xmlns:m="http://schemas.openxmlformats.org/officeDocument/2006/math" xmlns:v="urn:schemas-microsoft-com:vml" xmlns:wp="http://schemas.openxmlformats.org/drawingml/2006/wordprocessingDrawing" xmlns:w10="urn:schemas-microsoft-com:office:word" xmlns:w="http://schemas.openxmlformats.org/wordprocessingml/2006/main" xmlns:wne="http://schemas.microsoft.com/office/word/2006/wordml">
+  <w:endnote w:type="separator" w:id="0">
     <w:p>
       <w:r>
         <w:separator/>
       </w:r>
     </w:p>
   </w:endnote>
-  <w:endnote w:type="continuationSeparator" w:id="0">
+  <w:endnote w:type="continuationSeparator" w:id="1">
     <w:p>
       <w:r>
         <w:continuationSeparator/>
@@ -11744,7 +11795,7 @@
 </file>
 
 <file path=word/footer1.xml><?xml version="1.0" encoding="utf-8"?>
-<w:ftr xmlns:wpc="http://schemas.microsoft.com/office/word/2010/wordprocessingCanvas" xmlns:mc="http://schemas.openxmlformats.org/markup-compatibility/2006" xmlns:o="urn:schemas-microsoft-com:office:office" xmlns:r="http://schemas.openxmlformats.org/officeDocument/2006/relationships" xmlns:m="http://schemas.openxmlformats.org/officeDocument/2006/math" xmlns:v="urn:schemas-microsoft-com:vml" xmlns:wp14="http://schemas.microsoft.com/office/word/2010/wordprocessingDrawing" xmlns:wp="http://schemas.openxmlformats.org/drawingml/2006/wordprocessingDrawing" xmlns:w10="urn:schemas-microsoft-com:office:word" xmlns:w="http://schemas.openxmlformats.org/wordprocessingml/2006/main" xmlns:w14="http://schemas.microsoft.com/office/word/2010/wordml" xmlns:wpg="http://schemas.microsoft.com/office/word/2010/wordprocessingGroup" xmlns:wpi="http://schemas.microsoft.com/office/word/2010/wordprocessingInk" xmlns:wne="http://schemas.microsoft.com/office/word/2006/wordml" xmlns:wps="http://schemas.microsoft.com/office/word/2010/wordprocessingShape" mc:Ignorable="w14 wp14">
+<w:ftr xmlns:ve="http://schemas.openxmlformats.org/markup-compatibility/2006" xmlns:o="urn:schemas-microsoft-com:office:office" xmlns:r="http://schemas.openxmlformats.org/officeDocument/2006/relationships" xmlns:m="http://schemas.openxmlformats.org/officeDocument/2006/math" xmlns:v="urn:schemas-microsoft-com:vml" xmlns:wp="http://schemas.openxmlformats.org/drawingml/2006/wordprocessingDrawing" xmlns:w10="urn:schemas-microsoft-com:office:word" xmlns:w="http://schemas.openxmlformats.org/wordprocessingml/2006/main" xmlns:wne="http://schemas.microsoft.com/office/word/2006/wordml">
   <w:tbl>
     <w:tblPr>
       <w:tblW w:w="0" w:type="auto"/>
@@ -11757,7 +11808,7 @@
         <w:insideV w:val="single" w:sz="6" w:space="0" w:color="auto"/>
       </w:tblBorders>
       <w:tblLayout w:type="fixed"/>
-      <w:tblLook w:val="0000" w:firstRow="0" w:lastRow="0" w:firstColumn="0" w:lastColumn="0" w:noHBand="0" w:noVBand="0"/>
+      <w:tblLook w:val="0000"/>
     </w:tblPr>
     <w:tblGrid>
       <w:gridCol w:w="6768"/>
@@ -11828,7 +11879,7 @@
               <w:rStyle w:val="PageNumber"/>
               <w:noProof/>
             </w:rPr>
-            <w:t>17</w:t>
+            <w:t>1</w:t>
           </w:r>
           <w:r>
             <w:rPr>
@@ -11852,15 +11903,15 @@
 </file>
 
 <file path=word/footnotes.xml><?xml version="1.0" encoding="utf-8"?>
-<w:footnotes xmlns:wpc="http://schemas.microsoft.com/office/word/2010/wordprocessingCanvas" xmlns:mc="http://schemas.openxmlformats.org/markup-compatibility/2006" xmlns:o="urn:schemas-microsoft-com:office:office" xmlns:r="http://schemas.openxmlformats.org/officeDocument/2006/relationships" xmlns:m="http://schemas.openxmlformats.org/officeDocument/2006/math" xmlns:v="urn:schemas-microsoft-com:vml" xmlns:wp14="http://schemas.microsoft.com/office/word/2010/wordprocessingDrawing" xmlns:wp="http://schemas.openxmlformats.org/drawingml/2006/wordprocessingDrawing" xmlns:w10="urn:schemas-microsoft-com:office:word" xmlns:w="http://schemas.openxmlformats.org/wordprocessingml/2006/main" xmlns:w14="http://schemas.microsoft.com/office/word/2010/wordml" xmlns:wpg="http://schemas.microsoft.com/office/word/2010/wordprocessingGroup" xmlns:wpi="http://schemas.microsoft.com/office/word/2010/wordprocessingInk" xmlns:wne="http://schemas.microsoft.com/office/word/2006/wordml" xmlns:wps="http://schemas.microsoft.com/office/word/2010/wordprocessingShape" mc:Ignorable="w14 wp14">
-  <w:footnote w:type="separator" w:id="-1">
+<w:footnotes xmlns:ve="http://schemas.openxmlformats.org/markup-compatibility/2006" xmlns:o="urn:schemas-microsoft-com:office:office" xmlns:r="http://schemas.openxmlformats.org/officeDocument/2006/relationships" xmlns:m="http://schemas.openxmlformats.org/officeDocument/2006/math" xmlns:v="urn:schemas-microsoft-com:vml" xmlns:wp="http://schemas.openxmlformats.org/drawingml/2006/wordprocessingDrawing" xmlns:w10="urn:schemas-microsoft-com:office:word" xmlns:w="http://schemas.openxmlformats.org/wordprocessingml/2006/main" xmlns:wne="http://schemas.microsoft.com/office/word/2006/wordml">
+  <w:footnote w:type="separator" w:id="0">
     <w:p>
       <w:r>
         <w:separator/>
       </w:r>
     </w:p>
   </w:footnote>
-  <w:footnote w:type="continuationSeparator" w:id="0">
+  <w:footnote w:type="continuationSeparator" w:id="1">
     <w:p>
       <w:r>
         <w:continuationSeparator/>
@@ -11871,7 +11922,7 @@
 </file>
 
 <file path=word/header1.xml><?xml version="1.0" encoding="utf-8"?>
-<w:hdr xmlns:wpc="http://schemas.microsoft.com/office/word/2010/wordprocessingCanvas" xmlns:mc="http://schemas.openxmlformats.org/markup-compatibility/2006" xmlns:o="urn:schemas-microsoft-com:office:office" xmlns:r="http://schemas.openxmlformats.org/officeDocument/2006/relationships" xmlns:m="http://schemas.openxmlformats.org/officeDocument/2006/math" xmlns:v="urn:schemas-microsoft-com:vml" xmlns:wp14="http://schemas.microsoft.com/office/word/2010/wordprocessingDrawing" xmlns:wp="http://schemas.openxmlformats.org/drawingml/2006/wordprocessingDrawing" xmlns:w10="urn:schemas-microsoft-com:office:word" xmlns:w="http://schemas.openxmlformats.org/wordprocessingml/2006/main" xmlns:w14="http://schemas.microsoft.com/office/word/2010/wordml" xmlns:wpg="http://schemas.microsoft.com/office/word/2010/wordprocessingGroup" xmlns:wpi="http://schemas.microsoft.com/office/word/2010/wordprocessingInk" xmlns:wne="http://schemas.microsoft.com/office/word/2006/wordml" xmlns:wps="http://schemas.microsoft.com/office/word/2010/wordprocessingShape" mc:Ignorable="w14 wp14">
+<w:hdr xmlns:ve="http://schemas.openxmlformats.org/markup-compatibility/2006" xmlns:o="urn:schemas-microsoft-com:office:office" xmlns:r="http://schemas.openxmlformats.org/officeDocument/2006/relationships" xmlns:m="http://schemas.openxmlformats.org/officeDocument/2006/math" xmlns:v="urn:schemas-microsoft-com:vml" xmlns:wp="http://schemas.openxmlformats.org/drawingml/2006/wordprocessingDrawing" xmlns:w10="urn:schemas-microsoft-com:office:word" xmlns:w="http://schemas.openxmlformats.org/wordprocessingml/2006/main" xmlns:wne="http://schemas.microsoft.com/office/word/2006/wordml">
   <w:p/>
   <w:tbl>
     <w:tblPr>
@@ -11879,7 +11930,7 @@
       <w:tblBorders>
         <w:bottom w:val="single" w:sz="4" w:space="0" w:color="auto"/>
       </w:tblBorders>
-      <w:tblLook w:val="01E0" w:firstRow="1" w:lastRow="1" w:firstColumn="1" w:lastColumn="1" w:noHBand="0" w:noVBand="0"/>
+      <w:tblLook w:val="01E0"/>
     </w:tblPr>
     <w:tblGrid>
       <w:gridCol w:w="2406"/>
@@ -11904,7 +11955,7 @@
               <w:lang w:val="en-US"/>
             </w:rPr>
             <w:drawing>
-              <wp:inline distT="0" distB="0" distL="0" distR="0" wp14:anchorId="0C87DB22" wp14:editId="52EE71C1">
+              <wp:inline distT="0" distB="0" distL="0" distR="0">
                 <wp:extent cx="1390650" cy="1085850"/>
                 <wp:effectExtent l="0" t="0" r="0" b="0"/>
                 <wp:docPr id="1" name="Picture 1" descr="Logo-KHTN 2009"/>
@@ -11924,7 +11975,7 @@
                         <a:blip r:embed="rId1">
                           <a:extLst>
                             <a:ext uri="{28A0092B-C50C-407E-A947-70E740481C1C}">
-                              <a14:useLocalDpi xmlns:a14="http://schemas.microsoft.com/office/drawing/2010/main" val="0"/>
+                              <a14:useLocalDpi xmlns:a14="http://schemas.microsoft.com/office/drawing/2010/main" xmlns:wps="http://schemas.microsoft.com/office/word/2010/wordprocessingShape" xmlns:wpi="http://schemas.microsoft.com/office/word/2010/wordprocessingInk" xmlns:wpg="http://schemas.microsoft.com/office/word/2010/wordprocessingGroup" xmlns:w14="http://schemas.microsoft.com/office/word/2010/wordml" xmlns:w="http://schemas.openxmlformats.org/wordprocessingml/2006/main" xmlns:w10="urn:schemas-microsoft-com:office:word" xmlns:wp14="http://schemas.microsoft.com/office/word/2010/wordprocessingDrawing" xmlns:v="urn:schemas-microsoft-com:vml" xmlns:o="urn:schemas-microsoft-com:office:office" xmlns:mc="http://schemas.openxmlformats.org/markup-compatibility/2006" xmlns:wpc="http://schemas.microsoft.com/office/word/2010/wordprocessingCanvas" xmlns="" val="0"/>
                             </a:ext>
                           </a:extLst>
                         </a:blip>
@@ -12081,7 +12132,7 @@
 </file>
 
 <file path=word/header2.xml><?xml version="1.0" encoding="utf-8"?>
-<w:hdr xmlns:wpc="http://schemas.microsoft.com/office/word/2010/wordprocessingCanvas" xmlns:mc="http://schemas.openxmlformats.org/markup-compatibility/2006" xmlns:o="urn:schemas-microsoft-com:office:office" xmlns:r="http://schemas.openxmlformats.org/officeDocument/2006/relationships" xmlns:m="http://schemas.openxmlformats.org/officeDocument/2006/math" xmlns:v="urn:schemas-microsoft-com:vml" xmlns:wp14="http://schemas.microsoft.com/office/word/2010/wordprocessingDrawing" xmlns:wp="http://schemas.openxmlformats.org/drawingml/2006/wordprocessingDrawing" xmlns:w10="urn:schemas-microsoft-com:office:word" xmlns:w="http://schemas.openxmlformats.org/wordprocessingml/2006/main" xmlns:w14="http://schemas.microsoft.com/office/word/2010/wordml" xmlns:wpg="http://schemas.microsoft.com/office/word/2010/wordprocessingGroup" xmlns:wpi="http://schemas.microsoft.com/office/word/2010/wordprocessingInk" xmlns:wne="http://schemas.microsoft.com/office/word/2006/wordml" xmlns:wps="http://schemas.microsoft.com/office/word/2010/wordprocessingShape" mc:Ignorable="w14 wp14">
+<w:hdr xmlns:ve="http://schemas.openxmlformats.org/markup-compatibility/2006" xmlns:o="urn:schemas-microsoft-com:office:office" xmlns:r="http://schemas.openxmlformats.org/officeDocument/2006/relationships" xmlns:m="http://schemas.openxmlformats.org/officeDocument/2006/math" xmlns:v="urn:schemas-microsoft-com:vml" xmlns:wp="http://schemas.openxmlformats.org/drawingml/2006/wordprocessingDrawing" xmlns:w10="urn:schemas-microsoft-com:office:word" xmlns:w="http://schemas.openxmlformats.org/wordprocessingml/2006/main" xmlns:wne="http://schemas.microsoft.com/office/word/2006/wordml">
   <w:tbl>
     <w:tblPr>
       <w:tblW w:w="0" w:type="auto"/>
@@ -12093,7 +12144,7 @@
         <w:insideH w:val="single" w:sz="4" w:space="0" w:color="auto"/>
         <w:insideV w:val="single" w:sz="4" w:space="0" w:color="auto"/>
       </w:tblBorders>
-      <w:tblLook w:val="01E0" w:firstRow="1" w:lastRow="1" w:firstColumn="1" w:lastColumn="1" w:noHBand="0" w:noVBand="0"/>
+      <w:tblLook w:val="01E0"/>
     </w:tblPr>
     <w:tblGrid>
       <w:gridCol w:w="6912"/>
@@ -12126,7 +12177,14 @@
               <w:color w:val="0000FF"/>
               <w:lang w:val="en-US"/>
             </w:rPr>
-            <w:t xml:space="preserve"> : Phần mềm quản lý quán Gà rán</w:t>
+            <w:t xml:space="preserve"> : Phần mềm quản lý cửa hàng</w:t>
+          </w:r>
+          <w:r>
+            <w:rPr>
+              <w:color w:val="0000FF"/>
+              <w:lang w:val="en-US"/>
+            </w:rPr>
+            <w:t xml:space="preserve"> Gà rán</w:t>
           </w:r>
         </w:p>
       </w:tc>
@@ -12223,7 +12281,7 @@
 </file>
 
 <file path=word/numbering.xml><?xml version="1.0" encoding="utf-8"?>
-<w:numbering xmlns:wpc="http://schemas.microsoft.com/office/word/2010/wordprocessingCanvas" xmlns:mc="http://schemas.openxmlformats.org/markup-compatibility/2006" xmlns:o="urn:schemas-microsoft-com:office:office" xmlns:r="http://schemas.openxmlformats.org/officeDocument/2006/relationships" xmlns:m="http://schemas.openxmlformats.org/officeDocument/2006/math" xmlns:v="urn:schemas-microsoft-com:vml" xmlns:wp14="http://schemas.microsoft.com/office/word/2010/wordprocessingDrawing" xmlns:wp="http://schemas.openxmlformats.org/drawingml/2006/wordprocessingDrawing" xmlns:w10="urn:schemas-microsoft-com:office:word" xmlns:w="http://schemas.openxmlformats.org/wordprocessingml/2006/main" xmlns:w14="http://schemas.microsoft.com/office/word/2010/wordml" xmlns:wpg="http://schemas.microsoft.com/office/word/2010/wordprocessingGroup" xmlns:wpi="http://schemas.microsoft.com/office/word/2010/wordprocessingInk" xmlns:wne="http://schemas.microsoft.com/office/word/2006/wordml" xmlns:wps="http://schemas.microsoft.com/office/word/2010/wordprocessingShape" mc:Ignorable="w14 wp14">
+<w:numbering xmlns:ve="http://schemas.openxmlformats.org/markup-compatibility/2006" xmlns:o="urn:schemas-microsoft-com:office:office" xmlns:r="http://schemas.openxmlformats.org/officeDocument/2006/relationships" xmlns:m="http://schemas.openxmlformats.org/officeDocument/2006/math" xmlns:v="urn:schemas-microsoft-com:vml" xmlns:wp="http://schemas.openxmlformats.org/drawingml/2006/wordprocessingDrawing" xmlns:w10="urn:schemas-microsoft-com:office:word" xmlns:w="http://schemas.openxmlformats.org/wordprocessingml/2006/main" xmlns:wne="http://schemas.microsoft.com/office/word/2006/wordml">
   <w:abstractNum w:abstractNumId="0">
     <w:nsid w:val="FFFFFFFB"/>
     <w:multiLevelType w:val="multilevel"/>
@@ -14713,7 +14771,7 @@
 </file>
 
 <file path=word/styles.xml><?xml version="1.0" encoding="utf-8"?>
-<w:styles xmlns:mc="http://schemas.openxmlformats.org/markup-compatibility/2006" xmlns:r="http://schemas.openxmlformats.org/officeDocument/2006/relationships" xmlns:w="http://schemas.openxmlformats.org/wordprocessingml/2006/main" xmlns:w14="http://schemas.microsoft.com/office/word/2010/wordml" mc:Ignorable="w14">
+<w:styles xmlns:r="http://schemas.openxmlformats.org/officeDocument/2006/relationships" xmlns:w="http://schemas.openxmlformats.org/wordprocessingml/2006/main">
   <w:docDefaults>
     <w:rPrDefault>
       <w:rPr>
@@ -15065,6 +15123,7 @@
     <w:uiPriority w:val="99"/>
     <w:semiHidden/>
     <w:unhideWhenUsed/>
+    <w:qFormat/>
     <w:tblPr>
       <w:tblInd w:w="0" w:type="dxa"/>
       <w:tblCellMar>

</xml_diff>

<commit_message>
Update Mo hinh Use Case
</commit_message>
<xml_diff>
--- a/Official_release/Documentations/Official Mo Hinh Use Case.docx
+++ b/Official_release/Documentations/Official Mo Hinh Use Case.docx
@@ -1,6 +1,6 @@
 
 <file path=word/document.xml><?xml version="1.0" encoding="utf-8"?>
-<w:document xmlns:ve="http://schemas.openxmlformats.org/markup-compatibility/2006" xmlns:o="urn:schemas-microsoft-com:office:office" xmlns:r="http://schemas.openxmlformats.org/officeDocument/2006/relationships" xmlns:m="http://schemas.openxmlformats.org/officeDocument/2006/math" xmlns:v="urn:schemas-microsoft-com:vml" xmlns:wp="http://schemas.openxmlformats.org/drawingml/2006/wordprocessingDrawing" xmlns:w10="urn:schemas-microsoft-com:office:word" xmlns:w="http://schemas.openxmlformats.org/wordprocessingml/2006/main" xmlns:wne="http://schemas.microsoft.com/office/word/2006/wordml">
+<w:document xmlns:wpc="http://schemas.microsoft.com/office/word/2010/wordprocessingCanvas" xmlns:mc="http://schemas.openxmlformats.org/markup-compatibility/2006" xmlns:o="urn:schemas-microsoft-com:office:office" xmlns:r="http://schemas.openxmlformats.org/officeDocument/2006/relationships" xmlns:m="http://schemas.openxmlformats.org/officeDocument/2006/math" xmlns:v="urn:schemas-microsoft-com:vml" xmlns:wp14="http://schemas.microsoft.com/office/word/2010/wordprocessingDrawing" xmlns:wp="http://schemas.openxmlformats.org/drawingml/2006/wordprocessingDrawing" xmlns:w10="urn:schemas-microsoft-com:office:word" xmlns:w="http://schemas.openxmlformats.org/wordprocessingml/2006/main" xmlns:w14="http://schemas.microsoft.com/office/word/2010/wordml" xmlns:wpg="http://schemas.microsoft.com/office/word/2010/wordprocessingGroup" xmlns:wpi="http://schemas.microsoft.com/office/word/2010/wordprocessingInk" xmlns:wne="http://schemas.microsoft.com/office/word/2006/wordml" xmlns:wps="http://schemas.microsoft.com/office/word/2010/wordprocessingShape" mc:Ignorable="w14 wp14">
   <w:body>
     <w:p>
       <w:pPr>
@@ -139,7 +139,7 @@
           <w:szCs w:val="24"/>
           <w:lang w:val="en-US"/>
         </w:rPr>
-        <w:t>3</w:t>
+        <w:t>4</w:t>
       </w:r>
     </w:p>
     <w:p>
@@ -249,7 +249,7 @@
           <w:lang w:val="en-US"/>
         </w:rPr>
         <w:sectPr>
-          <w:headerReference w:type="default" r:id="rId7"/>
+          <w:headerReference w:type="default" r:id="rId8"/>
           <w:pgSz w:w="12240" w:h="15840" w:code="1"/>
           <w:pgMar w:top="1440" w:right="1440" w:bottom="1440" w:left="1440" w:header="720" w:footer="720" w:gutter="0"/>
           <w:cols w:space="720"/>
@@ -309,7 +309,7 @@
           <w:insideV w:val="single" w:sz="6" w:space="0" w:color="auto"/>
         </w:tblBorders>
         <w:tblLayout w:type="fixed"/>
-        <w:tblLook w:val="0000"/>
+        <w:tblLook w:val="0000" w:firstRow="0" w:lastRow="0" w:firstColumn="0" w:lastColumn="0" w:noHBand="0" w:noVBand="0"/>
       </w:tblPr>
       <w:tblGrid>
         <w:gridCol w:w="1818"/>
@@ -569,7 +569,27 @@
                 <w:szCs w:val="24"/>
                 <w:lang w:val="en-US"/>
               </w:rPr>
-              <w:t>Tạo mới tài liệu, mô tả các usecase của 3 actor : Nhân viên tiếp tân, khách hàng và nhân viên quản lý</w:t>
+              <w:t xml:space="preserve">Tạo mới tài liệu, mô tả các usecase của 3 </w:t>
+            </w:r>
+            <w:proofErr w:type="gramStart"/>
+            <w:r>
+              <w:rPr>
+                <w:rFonts w:eastAsia="SimSun"/>
+                <w:color w:val="0000FF"/>
+                <w:szCs w:val="24"/>
+                <w:lang w:val="en-US"/>
+              </w:rPr>
+              <w:t>actor :</w:t>
+            </w:r>
+            <w:proofErr w:type="gramEnd"/>
+            <w:r>
+              <w:rPr>
+                <w:rFonts w:eastAsia="SimSun"/>
+                <w:color w:val="0000FF"/>
+                <w:szCs w:val="24"/>
+                <w:lang w:val="en-US"/>
+              </w:rPr>
+              <w:t xml:space="preserve"> Nhân viên tiếp tân, khách hàng và nhân viên quản lý</w:t>
             </w:r>
             <w:r>
               <w:rPr>
@@ -1259,6 +1279,132 @@
           </w:p>
         </w:tc>
       </w:tr>
+      <w:tr>
+        <w:tc>
+          <w:tcPr>
+            <w:tcW w:w="1818" w:type="dxa"/>
+            <w:tcBorders>
+              <w:top w:val="single" w:sz="6" w:space="0" w:color="auto"/>
+              <w:left w:val="single" w:sz="6" w:space="0" w:color="auto"/>
+              <w:bottom w:val="single" w:sz="6" w:space="0" w:color="auto"/>
+              <w:right w:val="single" w:sz="6" w:space="0" w:color="auto"/>
+            </w:tcBorders>
+          </w:tcPr>
+          <w:p>
+            <w:pPr>
+              <w:keepLines/>
+              <w:spacing w:after="120"/>
+              <w:jc w:val="center"/>
+              <w:rPr>
+                <w:rFonts w:eastAsia="SimSun"/>
+                <w:szCs w:val="24"/>
+                <w:lang w:val="en-US"/>
+              </w:rPr>
+            </w:pPr>
+            <w:r>
+              <w:rPr>
+                <w:rFonts w:eastAsia="SimSun"/>
+                <w:szCs w:val="24"/>
+                <w:lang w:val="en-US"/>
+              </w:rPr>
+              <w:t>10/1/2012</w:t>
+            </w:r>
+          </w:p>
+        </w:tc>
+        <w:tc>
+          <w:tcPr>
+            <w:tcW w:w="1440" w:type="dxa"/>
+            <w:tcBorders>
+              <w:top w:val="single" w:sz="6" w:space="0" w:color="auto"/>
+              <w:left w:val="single" w:sz="6" w:space="0" w:color="auto"/>
+              <w:bottom w:val="single" w:sz="6" w:space="0" w:color="auto"/>
+              <w:right w:val="single" w:sz="6" w:space="0" w:color="auto"/>
+            </w:tcBorders>
+          </w:tcPr>
+          <w:p>
+            <w:pPr>
+              <w:keepLines/>
+              <w:spacing w:after="120"/>
+              <w:jc w:val="center"/>
+              <w:rPr>
+                <w:rFonts w:eastAsia="SimSun"/>
+                <w:szCs w:val="24"/>
+                <w:lang w:val="en-US"/>
+              </w:rPr>
+            </w:pPr>
+            <w:r>
+              <w:rPr>
+                <w:rFonts w:eastAsia="SimSun"/>
+                <w:szCs w:val="24"/>
+                <w:lang w:val="en-US"/>
+              </w:rPr>
+              <w:t>2.4</w:t>
+            </w:r>
+          </w:p>
+        </w:tc>
+        <w:tc>
+          <w:tcPr>
+            <w:tcW w:w="4140" w:type="dxa"/>
+            <w:tcBorders>
+              <w:top w:val="single" w:sz="6" w:space="0" w:color="auto"/>
+              <w:left w:val="single" w:sz="6" w:space="0" w:color="auto"/>
+              <w:bottom w:val="single" w:sz="6" w:space="0" w:color="auto"/>
+              <w:right w:val="single" w:sz="6" w:space="0" w:color="auto"/>
+            </w:tcBorders>
+          </w:tcPr>
+          <w:p>
+            <w:pPr>
+              <w:keepLines/>
+              <w:spacing w:after="120"/>
+              <w:jc w:val="both"/>
+              <w:rPr>
+                <w:rFonts w:eastAsia="SimSun"/>
+                <w:szCs w:val="24"/>
+                <w:lang w:val="en-US"/>
+              </w:rPr>
+            </w:pPr>
+            <w:r>
+              <w:rPr>
+                <w:rFonts w:eastAsia="SimSun"/>
+                <w:szCs w:val="24"/>
+                <w:lang w:val="en-US"/>
+              </w:rPr>
+              <w:t>Hoàn thiện UseCase#6 và hoàn thiện tài liệu</w:t>
+            </w:r>
+          </w:p>
+        </w:tc>
+        <w:tc>
+          <w:tcPr>
+            <w:tcW w:w="2430" w:type="dxa"/>
+            <w:tcBorders>
+              <w:top w:val="single" w:sz="6" w:space="0" w:color="auto"/>
+              <w:left w:val="single" w:sz="6" w:space="0" w:color="auto"/>
+              <w:bottom w:val="single" w:sz="6" w:space="0" w:color="auto"/>
+              <w:right w:val="single" w:sz="6" w:space="0" w:color="auto"/>
+            </w:tcBorders>
+          </w:tcPr>
+          <w:p>
+            <w:pPr>
+              <w:keepLines/>
+              <w:spacing w:after="120"/>
+              <w:jc w:val="both"/>
+              <w:rPr>
+                <w:rFonts w:eastAsia="SimSun"/>
+                <w:szCs w:val="24"/>
+                <w:lang w:val="en-US"/>
+              </w:rPr>
+            </w:pPr>
+            <w:r>
+              <w:rPr>
+                <w:rFonts w:eastAsia="SimSun"/>
+                <w:szCs w:val="24"/>
+                <w:lang w:val="en-US"/>
+              </w:rPr>
+              <w:t>Hà Thị Phương Thảo</w:t>
+            </w:r>
+          </w:p>
+        </w:tc>
+      </w:tr>
     </w:tbl>
     <w:p>
       <w:pPr>
@@ -1282,6 +1428,8 @@
           <w:lang w:val="en-US"/>
         </w:rPr>
       </w:pPr>
+      <w:bookmarkStart w:id="0" w:name="_GoBack"/>
+      <w:bookmarkEnd w:id="0"/>
       <w:r>
         <w:rPr>
           <w:rFonts w:ascii="Times New Roman" w:hAnsi="Times New Roman"/>
@@ -2395,7 +2543,7 @@
             <w:webHidden/>
             <w:szCs w:val="24"/>
           </w:rPr>
-          <w:t>10</w:t>
+          <w:t>11</w:t>
         </w:r>
         <w:r>
           <w:rPr>
@@ -2493,7 +2641,7 @@
             <w:webHidden/>
             <w:szCs w:val="24"/>
           </w:rPr>
-          <w:t>11</w:t>
+          <w:t>12</w:t>
         </w:r>
         <w:r>
           <w:rPr>
@@ -2591,7 +2739,7 @@
             <w:webHidden/>
             <w:szCs w:val="24"/>
           </w:rPr>
-          <w:t>12</w:t>
+          <w:t>13</w:t>
         </w:r>
         <w:r>
           <w:rPr>
@@ -2689,7 +2837,7 @@
             <w:webHidden/>
             <w:szCs w:val="24"/>
           </w:rPr>
-          <w:t>13</w:t>
+          <w:t>14</w:t>
         </w:r>
         <w:r>
           <w:rPr>
@@ -2885,7 +3033,7 @@
             <w:webHidden/>
             <w:szCs w:val="24"/>
           </w:rPr>
-          <w:t>15</w:t>
+          <w:t>16</w:t>
         </w:r>
         <w:r>
           <w:rPr>
@@ -3081,7 +3229,7 @@
             <w:webHidden/>
             <w:szCs w:val="24"/>
           </w:rPr>
-          <w:t>17</w:t>
+          <w:t>18</w:t>
         </w:r>
         <w:r>
           <w:rPr>
@@ -3125,7 +3273,7 @@
         </w:rPr>
         <w:br w:type="page"/>
       </w:r>
-      <w:bookmarkStart w:id="0" w:name="_Toc305915919"/>
+      <w:bookmarkStart w:id="1" w:name="_Toc305915919"/>
       <w:r>
         <w:rPr>
           <w:rFonts w:ascii="Times New Roman" w:hAnsi="Times New Roman"/>
@@ -3144,7 +3292,7 @@
         </w:rPr>
         <w:t>Use-case</w:t>
       </w:r>
-      <w:bookmarkEnd w:id="0"/>
+      <w:bookmarkEnd w:id="1"/>
     </w:p>
     <w:p>
       <w:pPr>
@@ -3179,10 +3327,10 @@
                     </pic:cNvPicPr>
                   </pic:nvPicPr>
                   <pic:blipFill>
-                    <a:blip r:embed="rId8">
+                    <a:blip r:embed="rId9">
                       <a:extLst>
                         <a:ext uri="{28A0092B-C50C-407E-A947-70E740481C1C}">
-                          <a14:useLocalDpi xmlns:a14="http://schemas.microsoft.com/office/drawing/2010/main" xmlns:wps="http://schemas.microsoft.com/office/word/2010/wordprocessingShape" xmlns:wpi="http://schemas.microsoft.com/office/word/2010/wordprocessingInk" xmlns:wpg="http://schemas.microsoft.com/office/word/2010/wordprocessingGroup" xmlns:w14="http://schemas.microsoft.com/office/word/2010/wordml" xmlns:w="http://schemas.openxmlformats.org/wordprocessingml/2006/main" xmlns:w10="urn:schemas-microsoft-com:office:word" xmlns:wp14="http://schemas.microsoft.com/office/word/2010/wordprocessingDrawing" xmlns:v="urn:schemas-microsoft-com:vml" xmlns:o="urn:schemas-microsoft-com:office:office" xmlns:mc="http://schemas.openxmlformats.org/markup-compatibility/2006" xmlns:wpc="http://schemas.microsoft.com/office/word/2010/wordprocessingCanvas" xmlns="" val="0"/>
+                          <a14:useLocalDpi xmlns:a14="http://schemas.microsoft.com/office/drawing/2010/main" val="0"/>
                         </a:ext>
                       </a:extLst>
                     </a:blip>
@@ -3253,10 +3401,10 @@
                     </pic:cNvPicPr>
                   </pic:nvPicPr>
                   <pic:blipFill>
-                    <a:blip r:embed="rId9">
+                    <a:blip r:embed="rId10">
                       <a:extLst>
                         <a:ext uri="{28A0092B-C50C-407E-A947-70E740481C1C}">
-                          <a14:useLocalDpi xmlns:a14="http://schemas.microsoft.com/office/drawing/2010/main" xmlns:wps="http://schemas.microsoft.com/office/word/2010/wordprocessingShape" xmlns:wpi="http://schemas.microsoft.com/office/word/2010/wordprocessingInk" xmlns:wpg="http://schemas.microsoft.com/office/word/2010/wordprocessingGroup" xmlns:w14="http://schemas.microsoft.com/office/word/2010/wordml" xmlns:w="http://schemas.openxmlformats.org/wordprocessingml/2006/main" xmlns:w10="urn:schemas-microsoft-com:office:word" xmlns:wp14="http://schemas.microsoft.com/office/word/2010/wordprocessingDrawing" xmlns:v="urn:schemas-microsoft-com:vml" xmlns:o="urn:schemas-microsoft-com:office:office" xmlns:mc="http://schemas.openxmlformats.org/markup-compatibility/2006" xmlns:wpc="http://schemas.microsoft.com/office/word/2010/wordprocessingCanvas" xmlns="" val="0"/>
+                          <a14:useLocalDpi xmlns:a14="http://schemas.microsoft.com/office/drawing/2010/main" val="0"/>
                         </a:ext>
                       </a:extLst>
                     </a:blip>
@@ -3318,10 +3466,10 @@
                     </pic:cNvPicPr>
                   </pic:nvPicPr>
                   <pic:blipFill>
-                    <a:blip r:embed="rId10">
+                    <a:blip r:embed="rId11">
                       <a:extLst>
                         <a:ext uri="{28A0092B-C50C-407E-A947-70E740481C1C}">
-                          <a14:useLocalDpi xmlns:a14="http://schemas.microsoft.com/office/drawing/2010/main" xmlns:wps="http://schemas.microsoft.com/office/word/2010/wordprocessingShape" xmlns:wpi="http://schemas.microsoft.com/office/word/2010/wordprocessingInk" xmlns:wpg="http://schemas.microsoft.com/office/word/2010/wordprocessingGroup" xmlns:w14="http://schemas.microsoft.com/office/word/2010/wordml" xmlns:w="http://schemas.openxmlformats.org/wordprocessingml/2006/main" xmlns:w10="urn:schemas-microsoft-com:office:word" xmlns:wp14="http://schemas.microsoft.com/office/word/2010/wordprocessingDrawing" xmlns:v="urn:schemas-microsoft-com:vml" xmlns:o="urn:schemas-microsoft-com:office:office" xmlns:mc="http://schemas.openxmlformats.org/markup-compatibility/2006" xmlns:wpc="http://schemas.microsoft.com/office/word/2010/wordprocessingCanvas" xmlns="" val="0"/>
+                          <a14:useLocalDpi xmlns:a14="http://schemas.microsoft.com/office/drawing/2010/main" val="0"/>
                         </a:ext>
                       </a:extLst>
                     </a:blip>
@@ -3391,7 +3539,7 @@
                     </pic:cNvPicPr>
                   </pic:nvPicPr>
                   <pic:blipFill>
-                    <a:blip r:embed="rId11"/>
+                    <a:blip r:embed="rId12"/>
                     <a:srcRect/>
                     <a:stretch>
                       <a:fillRect/>
@@ -3448,12 +3596,12 @@
           <w:lang w:val="en-US"/>
         </w:rPr>
       </w:pPr>
-      <w:bookmarkStart w:id="1" w:name="_Toc305915920"/>
-      <w:bookmarkStart w:id="2" w:name="_Toc451996089"/>
-      <w:bookmarkStart w:id="3" w:name="_Toc452184222"/>
-      <w:bookmarkStart w:id="4" w:name="_Toc452186669"/>
-      <w:bookmarkStart w:id="5" w:name="_Toc452198046"/>
-      <w:bookmarkStart w:id="6" w:name="_Toc460198367"/>
+      <w:bookmarkStart w:id="2" w:name="_Toc305915920"/>
+      <w:bookmarkStart w:id="3" w:name="_Toc451996089"/>
+      <w:bookmarkStart w:id="4" w:name="_Toc452184222"/>
+      <w:bookmarkStart w:id="5" w:name="_Toc452186669"/>
+      <w:bookmarkStart w:id="6" w:name="_Toc452198046"/>
+      <w:bookmarkStart w:id="7" w:name="_Toc460198367"/>
       <w:r>
         <w:rPr>
           <w:rFonts w:ascii="Times New Roman" w:hAnsi="Times New Roman"/>
@@ -3463,7 +3611,7 @@
         </w:rPr>
         <w:t>Danh sách các Actor</w:t>
       </w:r>
-      <w:bookmarkEnd w:id="1"/>
+      <w:bookmarkEnd w:id="2"/>
     </w:p>
     <w:tbl>
       <w:tblPr>
@@ -3476,7 +3624,7 @@
           <w:insideH w:val="single" w:sz="4" w:space="0" w:color="auto"/>
           <w:insideV w:val="single" w:sz="4" w:space="0" w:color="auto"/>
         </w:tblBorders>
-        <w:tblLook w:val="01E0"/>
+        <w:tblLook w:val="01E0" w:firstRow="1" w:lastRow="1" w:firstColumn="1" w:lastColumn="1" w:noHBand="0" w:noVBand="0"/>
       </w:tblPr>
       <w:tblGrid>
         <w:gridCol w:w="763"/>
@@ -3826,7 +3974,7 @@
           <w:lang w:val="en-US"/>
         </w:rPr>
       </w:pPr>
-      <w:bookmarkStart w:id="7" w:name="_Toc305915921"/>
+      <w:bookmarkStart w:id="8" w:name="_Toc305915921"/>
       <w:r>
         <w:rPr>
           <w:rFonts w:ascii="Times New Roman" w:hAnsi="Times New Roman"/>
@@ -3837,7 +3985,7 @@
         <w:lastRenderedPageBreak/>
         <w:t>Danh sách các Use-case</w:t>
       </w:r>
-      <w:bookmarkEnd w:id="7"/>
+      <w:bookmarkEnd w:id="8"/>
     </w:p>
     <w:tbl>
       <w:tblPr>
@@ -3850,7 +3998,7 @@
           <w:insideH w:val="single" w:sz="4" w:space="0" w:color="auto"/>
           <w:insideV w:val="single" w:sz="4" w:space="0" w:color="auto"/>
         </w:tblBorders>
-        <w:tblLook w:val="01E0"/>
+        <w:tblLook w:val="01E0" w:firstRow="1" w:lastRow="1" w:firstColumn="1" w:lastColumn="1" w:noHBand="0" w:noVBand="0"/>
       </w:tblPr>
       <w:tblGrid>
         <w:gridCol w:w="763"/>
@@ -4275,8 +4423,17 @@
                 <w:szCs w:val="24"/>
                 <w:lang w:val="en-US"/>
               </w:rPr>
-              <w:t>món ăn</w:t>
+              <w:t xml:space="preserve">món </w:t>
             </w:r>
+            <w:proofErr w:type="gramStart"/>
+            <w:r>
+              <w:rPr>
+                <w:szCs w:val="24"/>
+                <w:lang w:val="en-US"/>
+              </w:rPr>
+              <w:t>ăn</w:t>
+            </w:r>
+            <w:proofErr w:type="gramEnd"/>
             <w:r>
               <w:rPr>
                 <w:szCs w:val="24"/>
@@ -4363,8 +4520,17 @@
                 <w:szCs w:val="24"/>
                 <w:lang w:val="en-US"/>
               </w:rPr>
-              <w:t>món ăn</w:t>
+              <w:t xml:space="preserve">món </w:t>
             </w:r>
+            <w:proofErr w:type="gramStart"/>
+            <w:r>
+              <w:rPr>
+                <w:szCs w:val="24"/>
+                <w:lang w:val="en-US"/>
+              </w:rPr>
+              <w:t>ăn</w:t>
+            </w:r>
+            <w:proofErr w:type="gramEnd"/>
             <w:r>
               <w:rPr>
                 <w:szCs w:val="24"/>
@@ -5007,7 +5173,7 @@
           <w:lang w:val="en-US"/>
         </w:rPr>
       </w:pPr>
-      <w:bookmarkStart w:id="8" w:name="_Toc305915922"/>
+      <w:bookmarkStart w:id="9" w:name="_Toc305915922"/>
       <w:r>
         <w:rPr>
           <w:rFonts w:ascii="Times New Roman" w:hAnsi="Times New Roman"/>
@@ -5017,11 +5183,11 @@
         </w:rPr>
         <w:t xml:space="preserve">Đặc tả </w:t>
       </w:r>
-      <w:bookmarkEnd w:id="2"/>
       <w:bookmarkEnd w:id="3"/>
       <w:bookmarkEnd w:id="4"/>
       <w:bookmarkEnd w:id="5"/>
       <w:bookmarkEnd w:id="6"/>
+      <w:bookmarkEnd w:id="7"/>
       <w:r>
         <w:rPr>
           <w:rFonts w:ascii="Times New Roman" w:hAnsi="Times New Roman"/>
@@ -5031,7 +5197,7 @@
         </w:rPr>
         <w:t>Use-case</w:t>
       </w:r>
-      <w:bookmarkEnd w:id="8"/>
+      <w:bookmarkEnd w:id="9"/>
     </w:p>
     <w:p>
       <w:pPr>
@@ -5043,7 +5209,7 @@
           <w:lang w:val="en-US"/>
         </w:rPr>
       </w:pPr>
-      <w:bookmarkStart w:id="9" w:name="_Toc305915923"/>
+      <w:bookmarkStart w:id="10" w:name="_Toc305915923"/>
       <w:r>
         <w:rPr>
           <w:rFonts w:ascii="Times New Roman" w:hAnsi="Times New Roman"/>
@@ -5093,7 +5259,7 @@
         </w:rPr>
         <w:t>”</w:t>
       </w:r>
-      <w:bookmarkEnd w:id="9"/>
+      <w:bookmarkEnd w:id="10"/>
     </w:p>
     <w:p>
       <w:pPr>
@@ -5134,8 +5300,17 @@
           <w:szCs w:val="24"/>
           <w:lang w:val="en-US"/>
         </w:rPr>
-        <w:t>món ăn</w:t>
-      </w:r>
+        <w:t xml:space="preserve">món </w:t>
+      </w:r>
+      <w:proofErr w:type="gramStart"/>
+      <w:r>
+        <w:rPr>
+          <w:szCs w:val="24"/>
+          <w:lang w:val="en-US"/>
+        </w:rPr>
+        <w:t>ăn</w:t>
+      </w:r>
+      <w:proofErr w:type="gramEnd"/>
       <w:r>
         <w:rPr>
           <w:szCs w:val="24"/>
@@ -5250,8 +5425,17 @@
           <w:szCs w:val="24"/>
           <w:lang w:val="en-US"/>
         </w:rPr>
-        <w:t>món ăn</w:t>
-      </w:r>
+        <w:t xml:space="preserve">món </w:t>
+      </w:r>
+      <w:proofErr w:type="gramStart"/>
+      <w:r>
+        <w:rPr>
+          <w:szCs w:val="24"/>
+          <w:lang w:val="en-US"/>
+        </w:rPr>
+        <w:t>ăn</w:t>
+      </w:r>
+      <w:proofErr w:type="gramEnd"/>
       <w:r>
         <w:rPr>
           <w:szCs w:val="24"/>
@@ -5403,6 +5587,7 @@
           <w:lang w:val="en-US"/>
         </w:rPr>
       </w:pPr>
+      <w:proofErr w:type="gramStart"/>
       <w:r>
         <w:rPr>
           <w:szCs w:val="24"/>
@@ -5410,6 +5595,7 @@
         </w:rPr>
         <w:t>Không.</w:t>
       </w:r>
+      <w:proofErr w:type="gramEnd"/>
     </w:p>
     <w:p>
       <w:pPr>
@@ -5458,7 +5644,23 @@
           <w:szCs w:val="24"/>
           <w:lang w:val="en-US"/>
         </w:rPr>
-        <w:t xml:space="preserve"> và đặt hàng thì đơn đặt hàng sẽ được chuyển tới tiếp tân để tạo hóa đơn và chuyển vào  nhà bếp để thực hiện.</w:t>
+        <w:t xml:space="preserve"> và đặt hàng thì đơn đặt hàng sẽ được chuyển tới tiếp tân để tạo hóa đơn và chuyển </w:t>
+      </w:r>
+      <w:proofErr w:type="gramStart"/>
+      <w:r>
+        <w:rPr>
+          <w:szCs w:val="24"/>
+          <w:lang w:val="en-US"/>
+        </w:rPr>
+        <w:t>vào  nhà</w:t>
+      </w:r>
+      <w:proofErr w:type="gramEnd"/>
+      <w:r>
+        <w:rPr>
+          <w:szCs w:val="24"/>
+          <w:lang w:val="en-US"/>
+        </w:rPr>
+        <w:t xml:space="preserve"> bếp để thực hiện.</w:t>
       </w:r>
     </w:p>
     <w:p>
@@ -5482,8 +5684,17 @@
           <w:szCs w:val="24"/>
           <w:lang w:val="en-US"/>
         </w:rPr>
-        <w:t>món ăn</w:t>
-      </w:r>
+        <w:t xml:space="preserve">món </w:t>
+      </w:r>
+      <w:proofErr w:type="gramStart"/>
+      <w:r>
+        <w:rPr>
+          <w:szCs w:val="24"/>
+          <w:lang w:val="en-US"/>
+        </w:rPr>
+        <w:t>ăn</w:t>
+      </w:r>
+      <w:proofErr w:type="gramEnd"/>
       <w:r>
         <w:rPr>
           <w:szCs w:val="24"/>
@@ -5535,6 +5746,29 @@
           <w:szCs w:val="24"/>
           <w:lang w:val="en-US"/>
         </w:rPr>
+        <w:t xml:space="preserve">món </w:t>
+      </w:r>
+      <w:proofErr w:type="gramStart"/>
+      <w:r>
+        <w:rPr>
+          <w:szCs w:val="24"/>
+          <w:lang w:val="en-US"/>
+        </w:rPr>
+        <w:t>ăn</w:t>
+      </w:r>
+      <w:proofErr w:type="gramEnd"/>
+      <w:r>
+        <w:rPr>
+          <w:szCs w:val="24"/>
+          <w:lang w:val="en-US"/>
+        </w:rPr>
+        <w:t xml:space="preserve"> thì một đơn đặt hàng được tạo ra và tự động thêm </w:t>
+      </w:r>
+      <w:r>
+        <w:rPr>
+          <w:szCs w:val="24"/>
+          <w:lang w:val="en-US"/>
+        </w:rPr>
         <w:t>món ăn</w:t>
       </w:r>
       <w:r>
@@ -5542,7 +5776,30 @@
           <w:szCs w:val="24"/>
           <w:lang w:val="en-US"/>
         </w:rPr>
-        <w:t xml:space="preserve"> thì một đơn đặt hàng được tạo ra và tự động thêm </w:t>
+        <w:t xml:space="preserve"> đã được chọn vào danh sách. Sau khi xem và chọn </w:t>
+      </w:r>
+      <w:r>
+        <w:rPr>
+          <w:szCs w:val="24"/>
+          <w:lang w:val="en-US"/>
+        </w:rPr>
+        <w:t xml:space="preserve">món </w:t>
+      </w:r>
+      <w:proofErr w:type="gramStart"/>
+      <w:r>
+        <w:rPr>
+          <w:szCs w:val="24"/>
+          <w:lang w:val="en-US"/>
+        </w:rPr>
+        <w:t>ăn</w:t>
+      </w:r>
+      <w:proofErr w:type="gramEnd"/>
+      <w:r>
+        <w:rPr>
+          <w:szCs w:val="24"/>
+          <w:lang w:val="en-US"/>
+        </w:rPr>
+        <w:t xml:space="preserve"> xong thì nhấn nút Đặt </w:t>
       </w:r>
       <w:r>
         <w:rPr>
@@ -5556,7 +5813,15 @@
           <w:szCs w:val="24"/>
           <w:lang w:val="en-US"/>
         </w:rPr>
-        <w:t xml:space="preserve"> đã được chọn vào danh sách. Sau khi xem và chọn </w:t>
+        <w:t xml:space="preserve">. </w:t>
+      </w:r>
+      <w:proofErr w:type="gramStart"/>
+      <w:r>
+        <w:rPr>
+          <w:szCs w:val="24"/>
+          <w:lang w:val="en-US"/>
+        </w:rPr>
+        <w:t xml:space="preserve">Khách hàng sẽ chuyển qua usecase đặt </w:t>
       </w:r>
       <w:r>
         <w:rPr>
@@ -5570,10 +5835,55 @@
           <w:szCs w:val="24"/>
           <w:lang w:val="en-US"/>
         </w:rPr>
-        <w:t xml:space="preserve"> xong thì nhấn nút Đặt </w:t>
-      </w:r>
-      <w:r>
-        <w:rPr>
+        <w:t>.</w:t>
+      </w:r>
+      <w:proofErr w:type="gramEnd"/>
+    </w:p>
+    <w:p>
+      <w:pPr>
+        <w:pStyle w:val="Heading2"/>
+        <w:rPr>
+          <w:rFonts w:ascii="Times New Roman" w:hAnsi="Times New Roman"/>
+          <w:sz w:val="24"/>
+          <w:szCs w:val="24"/>
+          <w:lang w:val="en-US"/>
+        </w:rPr>
+      </w:pPr>
+      <w:bookmarkStart w:id="11" w:name="_Toc305915924"/>
+      <w:r>
+        <w:rPr>
+          <w:rFonts w:ascii="Times New Roman" w:hAnsi="Times New Roman"/>
+          <w:sz w:val="24"/>
+          <w:szCs w:val="24"/>
+          <w:lang w:val="en-US"/>
+        </w:rPr>
+        <w:t xml:space="preserve">Đặc tả Use-case </w:t>
+      </w:r>
+      <w:r>
+        <w:rPr>
+          <w:rFonts w:ascii="Times New Roman" w:hAnsi="Times New Roman"/>
+          <w:color w:val="0000FF"/>
+          <w:sz w:val="24"/>
+          <w:szCs w:val="24"/>
+          <w:lang w:val="en-US"/>
+        </w:rPr>
+        <w:t>“</w:t>
+      </w:r>
+      <w:r>
+        <w:rPr>
+          <w:rFonts w:ascii="Times New Roman" w:hAnsi="Times New Roman"/>
+          <w:color w:val="0000FF"/>
+          <w:sz w:val="24"/>
+          <w:szCs w:val="24"/>
+          <w:lang w:val="en-US"/>
+        </w:rPr>
+        <w:t xml:space="preserve">Đặt </w:t>
+      </w:r>
+      <w:r>
+        <w:rPr>
+          <w:rFonts w:ascii="Times New Roman" w:hAnsi="Times New Roman"/>
+          <w:color w:val="0000FF"/>
+          <w:sz w:val="24"/>
           <w:szCs w:val="24"/>
           <w:lang w:val="en-US"/>
         </w:rPr>
@@ -5581,87 +5891,15 @@
       </w:r>
       <w:r>
         <w:rPr>
-          <w:szCs w:val="24"/>
-          <w:lang w:val="en-US"/>
-        </w:rPr>
-        <w:t xml:space="preserve">. Khách hàng sẽ chuyển qua usecase đặt </w:t>
-      </w:r>
-      <w:r>
-        <w:rPr>
-          <w:szCs w:val="24"/>
-          <w:lang w:val="en-US"/>
-        </w:rPr>
-        <w:t>món ăn</w:t>
-      </w:r>
-      <w:r>
-        <w:rPr>
-          <w:szCs w:val="24"/>
-          <w:lang w:val="en-US"/>
-        </w:rPr>
-        <w:t>.</w:t>
-      </w:r>
-    </w:p>
-    <w:p>
-      <w:pPr>
-        <w:pStyle w:val="Heading2"/>
-        <w:rPr>
-          <w:rFonts w:ascii="Times New Roman" w:hAnsi="Times New Roman"/>
-          <w:sz w:val="24"/>
-          <w:szCs w:val="24"/>
-          <w:lang w:val="en-US"/>
-        </w:rPr>
-      </w:pPr>
-      <w:bookmarkStart w:id="10" w:name="_Toc305915924"/>
-      <w:r>
-        <w:rPr>
-          <w:rFonts w:ascii="Times New Roman" w:hAnsi="Times New Roman"/>
-          <w:sz w:val="24"/>
-          <w:szCs w:val="24"/>
-          <w:lang w:val="en-US"/>
-        </w:rPr>
-        <w:t xml:space="preserve">Đặc tả Use-case </w:t>
-      </w:r>
-      <w:r>
-        <w:rPr>
           <w:rFonts w:ascii="Times New Roman" w:hAnsi="Times New Roman"/>
           <w:color w:val="0000FF"/>
           <w:sz w:val="24"/>
           <w:szCs w:val="24"/>
           <w:lang w:val="en-US"/>
         </w:rPr>
-        <w:t>“</w:t>
-      </w:r>
-      <w:r>
-        <w:rPr>
-          <w:rFonts w:ascii="Times New Roman" w:hAnsi="Times New Roman"/>
-          <w:color w:val="0000FF"/>
-          <w:sz w:val="24"/>
-          <w:szCs w:val="24"/>
-          <w:lang w:val="en-US"/>
-        </w:rPr>
-        <w:t xml:space="preserve">Đặt </w:t>
-      </w:r>
-      <w:r>
-        <w:rPr>
-          <w:rFonts w:ascii="Times New Roman" w:hAnsi="Times New Roman"/>
-          <w:color w:val="0000FF"/>
-          <w:sz w:val="24"/>
-          <w:szCs w:val="24"/>
-          <w:lang w:val="en-US"/>
-        </w:rPr>
-        <w:t>món ăn</w:t>
-      </w:r>
-      <w:r>
-        <w:rPr>
-          <w:rFonts w:ascii="Times New Roman" w:hAnsi="Times New Roman"/>
-          <w:color w:val="0000FF"/>
-          <w:sz w:val="24"/>
-          <w:szCs w:val="24"/>
-          <w:lang w:val="en-US"/>
-        </w:rPr>
         <w:t>”</w:t>
       </w:r>
-      <w:bookmarkEnd w:id="10"/>
+      <w:bookmarkEnd w:id="11"/>
     </w:p>
     <w:p>
       <w:pPr>
@@ -5702,8 +5940,17 @@
           <w:szCs w:val="24"/>
           <w:lang w:val="en-US"/>
         </w:rPr>
-        <w:t>món ăn</w:t>
-      </w:r>
+        <w:t xml:space="preserve">món </w:t>
+      </w:r>
+      <w:proofErr w:type="gramStart"/>
+      <w:r>
+        <w:rPr>
+          <w:szCs w:val="24"/>
+          <w:lang w:val="en-US"/>
+        </w:rPr>
+        <w:t>ăn</w:t>
+      </w:r>
+      <w:proofErr w:type="gramEnd"/>
       <w:r>
         <w:rPr>
           <w:szCs w:val="24"/>
@@ -5846,8 +6093,17 @@
           <w:szCs w:val="24"/>
           <w:lang w:val="en-US"/>
         </w:rPr>
-        <w:t>món ăn</w:t>
-      </w:r>
+        <w:t xml:space="preserve">món </w:t>
+      </w:r>
+      <w:proofErr w:type="gramStart"/>
+      <w:r>
+        <w:rPr>
+          <w:szCs w:val="24"/>
+          <w:lang w:val="en-US"/>
+        </w:rPr>
+        <w:t>ăn</w:t>
+      </w:r>
+      <w:proofErr w:type="gramEnd"/>
       <w:r>
         <w:rPr>
           <w:szCs w:val="24"/>
@@ -5987,8 +6243,17 @@
           <w:szCs w:val="24"/>
           <w:lang w:val="en-US"/>
         </w:rPr>
-        <w:t>món ăn</w:t>
-      </w:r>
+        <w:t xml:space="preserve">món </w:t>
+      </w:r>
+      <w:proofErr w:type="gramStart"/>
+      <w:r>
+        <w:rPr>
+          <w:szCs w:val="24"/>
+          <w:lang w:val="en-US"/>
+        </w:rPr>
+        <w:t>ăn</w:t>
+      </w:r>
+      <w:proofErr w:type="gramEnd"/>
       <w:r>
         <w:rPr>
           <w:szCs w:val="24"/>
@@ -6028,6 +6293,7 @@
           <w:lang w:val="en-US"/>
         </w:rPr>
       </w:pPr>
+      <w:proofErr w:type="gramStart"/>
       <w:r>
         <w:rPr>
           <w:szCs w:val="24"/>
@@ -6049,6 +6315,7 @@
         </w:rPr>
         <w:t>.</w:t>
       </w:r>
+      <w:proofErr w:type="gramEnd"/>
     </w:p>
     <w:p>
       <w:pPr>
@@ -6074,8 +6341,17 @@
           <w:szCs w:val="24"/>
           <w:lang w:val="en-US"/>
         </w:rPr>
-        <w:t>món ăn</w:t>
-      </w:r>
+        <w:t xml:space="preserve">món </w:t>
+      </w:r>
+      <w:proofErr w:type="gramStart"/>
+      <w:r>
+        <w:rPr>
+          <w:szCs w:val="24"/>
+          <w:lang w:val="en-US"/>
+        </w:rPr>
+        <w:t>ăn</w:t>
+      </w:r>
+      <w:proofErr w:type="gramEnd"/>
       <w:r>
         <w:rPr>
           <w:szCs w:val="24"/>
@@ -6201,6 +6477,7 @@
           <w:lang w:val="en-US"/>
         </w:rPr>
       </w:pPr>
+      <w:proofErr w:type="gramStart"/>
       <w:r>
         <w:rPr>
           <w:szCs w:val="24"/>
@@ -6208,6 +6485,7 @@
         </w:rPr>
         <w:t>Không.</w:t>
       </w:r>
+      <w:proofErr w:type="gramEnd"/>
     </w:p>
     <w:p>
       <w:pPr>
@@ -6256,7 +6534,23 @@
           <w:szCs w:val="24"/>
           <w:lang w:val="en-US"/>
         </w:rPr>
-        <w:t xml:space="preserve"> và đặt hàng thì đơn đặt hàng sẽ được chuyển tới tiếp tân để tạo hóa đơn và chuyển vào  nhà bếp để thực hiện.</w:t>
+        <w:t xml:space="preserve"> và đặt hàng thì đơn đặt hàng sẽ được chuyển tới tiếp tân để tạo hóa đơn và chuyển </w:t>
+      </w:r>
+      <w:proofErr w:type="gramStart"/>
+      <w:r>
+        <w:rPr>
+          <w:szCs w:val="24"/>
+          <w:lang w:val="en-US"/>
+        </w:rPr>
+        <w:t>vào  nhà</w:t>
+      </w:r>
+      <w:proofErr w:type="gramEnd"/>
+      <w:r>
+        <w:rPr>
+          <w:szCs w:val="24"/>
+          <w:lang w:val="en-US"/>
+        </w:rPr>
+        <w:t xml:space="preserve"> bếp để thực hiện.</w:t>
       </w:r>
     </w:p>
     <w:p>
@@ -6280,8 +6574,17 @@
           <w:szCs w:val="24"/>
           <w:lang w:val="en-US"/>
         </w:rPr>
-        <w:t>món ăn</w:t>
-      </w:r>
+        <w:t xml:space="preserve">món </w:t>
+      </w:r>
+      <w:proofErr w:type="gramStart"/>
+      <w:r>
+        <w:rPr>
+          <w:szCs w:val="24"/>
+          <w:lang w:val="en-US"/>
+        </w:rPr>
+        <w:t>ăn</w:t>
+      </w:r>
+      <w:proofErr w:type="gramEnd"/>
       <w:r>
         <w:rPr>
           <w:szCs w:val="24"/>
@@ -6331,8 +6634,17 @@
           <w:szCs w:val="24"/>
           <w:lang w:val="en-US"/>
         </w:rPr>
-        <w:t>món ăn</w:t>
-      </w:r>
+        <w:t xml:space="preserve">món </w:t>
+      </w:r>
+      <w:proofErr w:type="gramStart"/>
+      <w:r>
+        <w:rPr>
+          <w:szCs w:val="24"/>
+          <w:lang w:val="en-US"/>
+        </w:rPr>
+        <w:t>ăn</w:t>
+      </w:r>
+      <w:proofErr w:type="gramEnd"/>
       <w:r>
         <w:rPr>
           <w:szCs w:val="24"/>
@@ -6376,8 +6688,17 @@
           <w:szCs w:val="24"/>
           <w:lang w:val="en-US"/>
         </w:rPr>
-        <w:t>món ăn</w:t>
-      </w:r>
+        <w:t xml:space="preserve">món </w:t>
+      </w:r>
+      <w:proofErr w:type="gramStart"/>
+      <w:r>
+        <w:rPr>
+          <w:szCs w:val="24"/>
+          <w:lang w:val="en-US"/>
+        </w:rPr>
+        <w:t>ăn</w:t>
+      </w:r>
+      <w:proofErr w:type="gramEnd"/>
       <w:r>
         <w:rPr>
           <w:szCs w:val="24"/>
@@ -6407,6 +6728,29 @@
           <w:szCs w:val="24"/>
           <w:lang w:val="en-US"/>
         </w:rPr>
+        <w:t xml:space="preserve">món </w:t>
+      </w:r>
+      <w:proofErr w:type="gramStart"/>
+      <w:r>
+        <w:rPr>
+          <w:szCs w:val="24"/>
+          <w:lang w:val="en-US"/>
+        </w:rPr>
+        <w:t>ăn</w:t>
+      </w:r>
+      <w:proofErr w:type="gramEnd"/>
+      <w:r>
+        <w:rPr>
+          <w:szCs w:val="24"/>
+          <w:lang w:val="en-US"/>
+        </w:rPr>
+        <w:t xml:space="preserve"> xong, khách hàng có thể xem thời gian thực hiện </w:t>
+      </w:r>
+      <w:r>
+        <w:rPr>
+          <w:szCs w:val="24"/>
+          <w:lang w:val="en-US"/>
+        </w:rPr>
         <w:t>món ăn</w:t>
       </w:r>
       <w:r>
@@ -6414,10 +6758,44 @@
           <w:szCs w:val="24"/>
           <w:lang w:val="en-US"/>
         </w:rPr>
-        <w:t xml:space="preserve"> xong, khách hàng có thể xem thời gian thực hiện </w:t>
-      </w:r>
-      <w:r>
-        <w:rPr>
+        <w:t xml:space="preserve"> và xem hóa đơn.</w:t>
+      </w:r>
+    </w:p>
+    <w:p>
+      <w:pPr>
+        <w:pStyle w:val="Heading2"/>
+        <w:rPr>
+          <w:rFonts w:ascii="Times New Roman" w:hAnsi="Times New Roman"/>
+          <w:sz w:val="24"/>
+          <w:szCs w:val="24"/>
+          <w:lang w:val="en-US"/>
+        </w:rPr>
+      </w:pPr>
+      <w:bookmarkStart w:id="12" w:name="_Toc305915925"/>
+      <w:r>
+        <w:rPr>
+          <w:rFonts w:ascii="Times New Roman" w:hAnsi="Times New Roman"/>
+          <w:sz w:val="24"/>
+          <w:szCs w:val="24"/>
+          <w:lang w:val="en-US"/>
+        </w:rPr>
+        <w:t xml:space="preserve">Đặc tả Use-case </w:t>
+      </w:r>
+      <w:r>
+        <w:rPr>
+          <w:rFonts w:ascii="Times New Roman" w:hAnsi="Times New Roman"/>
+          <w:color w:val="0000FF"/>
+          <w:sz w:val="24"/>
+          <w:szCs w:val="24"/>
+          <w:lang w:val="en-US"/>
+        </w:rPr>
+        <w:t xml:space="preserve">“Xem các </w:t>
+      </w:r>
+      <w:r>
+        <w:rPr>
+          <w:rFonts w:ascii="Times New Roman" w:hAnsi="Times New Roman"/>
+          <w:color w:val="0000FF"/>
+          <w:sz w:val="24"/>
           <w:szCs w:val="24"/>
           <w:lang w:val="en-US"/>
         </w:rPr>
@@ -6425,63 +6803,15 @@
       </w:r>
       <w:r>
         <w:rPr>
-          <w:szCs w:val="24"/>
-          <w:lang w:val="en-US"/>
-        </w:rPr>
-        <w:t xml:space="preserve"> và xem hóa đơn.</w:t>
-      </w:r>
-    </w:p>
-    <w:p>
-      <w:pPr>
-        <w:pStyle w:val="Heading2"/>
-        <w:rPr>
-          <w:rFonts w:ascii="Times New Roman" w:hAnsi="Times New Roman"/>
-          <w:sz w:val="24"/>
-          <w:szCs w:val="24"/>
-          <w:lang w:val="en-US"/>
-        </w:rPr>
-      </w:pPr>
-      <w:bookmarkStart w:id="11" w:name="_Toc305915925"/>
-      <w:r>
-        <w:rPr>
-          <w:rFonts w:ascii="Times New Roman" w:hAnsi="Times New Roman"/>
-          <w:sz w:val="24"/>
-          <w:szCs w:val="24"/>
-          <w:lang w:val="en-US"/>
-        </w:rPr>
-        <w:t xml:space="preserve">Đặc tả Use-case </w:t>
-      </w:r>
-      <w:r>
-        <w:rPr>
           <w:rFonts w:ascii="Times New Roman" w:hAnsi="Times New Roman"/>
           <w:color w:val="0000FF"/>
           <w:sz w:val="24"/>
           <w:szCs w:val="24"/>
           <w:lang w:val="en-US"/>
         </w:rPr>
-        <w:t xml:space="preserve">“Xem các </w:t>
-      </w:r>
-      <w:r>
-        <w:rPr>
-          <w:rFonts w:ascii="Times New Roman" w:hAnsi="Times New Roman"/>
-          <w:color w:val="0000FF"/>
-          <w:sz w:val="24"/>
-          <w:szCs w:val="24"/>
-          <w:lang w:val="en-US"/>
-        </w:rPr>
-        <w:t>món ăn</w:t>
-      </w:r>
-      <w:r>
-        <w:rPr>
-          <w:rFonts w:ascii="Times New Roman" w:hAnsi="Times New Roman"/>
-          <w:color w:val="0000FF"/>
-          <w:sz w:val="24"/>
-          <w:szCs w:val="24"/>
-          <w:lang w:val="en-US"/>
-        </w:rPr>
         <w:t xml:space="preserve"> đã đặt”</w:t>
       </w:r>
-      <w:bookmarkEnd w:id="11"/>
+      <w:bookmarkEnd w:id="12"/>
     </w:p>
     <w:p>
       <w:pPr>
@@ -6515,7 +6845,23 @@
           <w:szCs w:val="24"/>
           <w:lang w:val="en-US"/>
         </w:rPr>
-        <w:t xml:space="preserve">Khách hàng có thể xem các mon ăn đã đặt sau khi đặt hàng xong. </w:t>
+        <w:t xml:space="preserve">Khách hàng có thể xem các </w:t>
+      </w:r>
+      <w:proofErr w:type="gramStart"/>
+      <w:r>
+        <w:rPr>
+          <w:szCs w:val="24"/>
+          <w:lang w:val="en-US"/>
+        </w:rPr>
+        <w:t>mon</w:t>
+      </w:r>
+      <w:proofErr w:type="gramEnd"/>
+      <w:r>
+        <w:rPr>
+          <w:szCs w:val="24"/>
+          <w:lang w:val="en-US"/>
+        </w:rPr>
+        <w:t xml:space="preserve"> ăn đã đặt sau khi đặt hàng xong. </w:t>
       </w:r>
     </w:p>
     <w:p>
@@ -6625,14 +6971,39 @@
           <w:szCs w:val="24"/>
           <w:lang w:val="en-US"/>
         </w:rPr>
-        <w:t>món ăn</w:t>
-      </w:r>
-      <w:r>
-        <w:rPr>
-          <w:szCs w:val="24"/>
-          <w:lang w:val="en-US"/>
-        </w:rPr>
-        <w:t xml:space="preserve"> có đính kèm hình ảnh và giá tiền. Kèm theo thời gian hoàn thành.</w:t>
+        <w:t xml:space="preserve">món </w:t>
+      </w:r>
+      <w:proofErr w:type="gramStart"/>
+      <w:r>
+        <w:rPr>
+          <w:szCs w:val="24"/>
+          <w:lang w:val="en-US"/>
+        </w:rPr>
+        <w:t>ăn</w:t>
+      </w:r>
+      <w:proofErr w:type="gramEnd"/>
+      <w:r>
+        <w:rPr>
+          <w:szCs w:val="24"/>
+          <w:lang w:val="en-US"/>
+        </w:rPr>
+        <w:t xml:space="preserve"> có đính kèm hình ảnh và giá tiền. Kèm </w:t>
+      </w:r>
+      <w:proofErr w:type="gramStart"/>
+      <w:r>
+        <w:rPr>
+          <w:szCs w:val="24"/>
+          <w:lang w:val="en-US"/>
+        </w:rPr>
+        <w:t>theo</w:t>
+      </w:r>
+      <w:proofErr w:type="gramEnd"/>
+      <w:r>
+        <w:rPr>
+          <w:szCs w:val="24"/>
+          <w:lang w:val="en-US"/>
+        </w:rPr>
+        <w:t xml:space="preserve"> thời gian hoàn thành.</w:t>
       </w:r>
     </w:p>
     <w:p>
@@ -6793,8 +7164,17 @@
           <w:szCs w:val="24"/>
           <w:lang w:val="en-US"/>
         </w:rPr>
-        <w:t>món ăn</w:t>
-      </w:r>
+        <w:t xml:space="preserve">món </w:t>
+      </w:r>
+      <w:proofErr w:type="gramStart"/>
+      <w:r>
+        <w:rPr>
+          <w:szCs w:val="24"/>
+          <w:lang w:val="en-US"/>
+        </w:rPr>
+        <w:t>ăn</w:t>
+      </w:r>
+      <w:proofErr w:type="gramEnd"/>
       <w:r>
         <w:rPr>
           <w:szCs w:val="24"/>
@@ -6908,7 +7288,23 @@
           <w:szCs w:val="24"/>
           <w:lang w:val="en-US"/>
         </w:rPr>
-        <w:t xml:space="preserve">Kèm theo danh sách các </w:t>
+        <w:t xml:space="preserve">Kèm </w:t>
+      </w:r>
+      <w:proofErr w:type="gramStart"/>
+      <w:r>
+        <w:rPr>
+          <w:szCs w:val="24"/>
+          <w:lang w:val="en-US"/>
+        </w:rPr>
+        <w:t>theo</w:t>
+      </w:r>
+      <w:proofErr w:type="gramEnd"/>
+      <w:r>
+        <w:rPr>
+          <w:szCs w:val="24"/>
+          <w:lang w:val="en-US"/>
+        </w:rPr>
+        <w:t xml:space="preserve"> danh sách các </w:t>
       </w:r>
       <w:r>
         <w:rPr>
@@ -6935,7 +7331,7 @@
           <w:lang w:val="en-US"/>
         </w:rPr>
       </w:pPr>
-      <w:bookmarkStart w:id="12" w:name="_Toc305915926"/>
+      <w:bookmarkStart w:id="13" w:name="_Toc305915926"/>
       <w:r>
         <w:rPr>
           <w:rFonts w:ascii="Times New Roman" w:hAnsi="Times New Roman"/>
@@ -6985,7 +7381,7 @@
         </w:rPr>
         <w:t>”</w:t>
       </w:r>
-      <w:bookmarkEnd w:id="12"/>
+      <w:bookmarkEnd w:id="13"/>
     </w:p>
     <w:p>
       <w:pPr>
@@ -7014,6 +7410,7 @@
           <w:lang w:val="en-US"/>
         </w:rPr>
       </w:pPr>
+      <w:proofErr w:type="gramStart"/>
       <w:r>
         <w:rPr>
           <w:szCs w:val="24"/>
@@ -7035,6 +7432,7 @@
         </w:rPr>
         <w:t>.</w:t>
       </w:r>
+      <w:proofErr w:type="gramEnd"/>
     </w:p>
     <w:p>
       <w:pPr>
@@ -7142,8 +7540,17 @@
           <w:szCs w:val="24"/>
           <w:lang w:val="en-US"/>
         </w:rPr>
-        <w:t>món ăn</w:t>
-      </w:r>
+        <w:t xml:space="preserve">món </w:t>
+      </w:r>
+      <w:proofErr w:type="gramStart"/>
+      <w:r>
+        <w:rPr>
+          <w:szCs w:val="24"/>
+          <w:lang w:val="en-US"/>
+        </w:rPr>
+        <w:t>ăn</w:t>
+      </w:r>
+      <w:proofErr w:type="gramEnd"/>
       <w:r>
         <w:rPr>
           <w:szCs w:val="24"/>
@@ -7199,7 +7606,23 @@
           <w:lang w:val="en-US"/>
         </w:rPr>
         <w:lastRenderedPageBreak/>
-        <w:t xml:space="preserve">Kiểm tra điều kiện : nếu như </w:t>
+        <w:t xml:space="preserve">Kiểm tra điều </w:t>
+      </w:r>
+      <w:proofErr w:type="gramStart"/>
+      <w:r>
+        <w:rPr>
+          <w:szCs w:val="24"/>
+          <w:lang w:val="en-US"/>
+        </w:rPr>
+        <w:t>kiện :</w:t>
+      </w:r>
+      <w:proofErr w:type="gramEnd"/>
+      <w:r>
+        <w:rPr>
+          <w:szCs w:val="24"/>
+          <w:lang w:val="en-US"/>
+        </w:rPr>
+        <w:t xml:space="preserve"> nếu như </w:t>
       </w:r>
       <w:r>
         <w:rPr>
@@ -7220,8 +7643,17 @@
           <w:szCs w:val="24"/>
           <w:lang w:val="en-US"/>
         </w:rPr>
-        <w:t>món ăn</w:t>
-      </w:r>
+        <w:t xml:space="preserve">món </w:t>
+      </w:r>
+      <w:proofErr w:type="gramStart"/>
+      <w:r>
+        <w:rPr>
+          <w:szCs w:val="24"/>
+          <w:lang w:val="en-US"/>
+        </w:rPr>
+        <w:t>ăn</w:t>
+      </w:r>
+      <w:proofErr w:type="gramEnd"/>
       <w:r>
         <w:rPr>
           <w:szCs w:val="24"/>
@@ -7255,8 +7687,17 @@
           <w:szCs w:val="24"/>
           <w:lang w:val="en-US"/>
         </w:rPr>
-        <w:t>món ăn</w:t>
-      </w:r>
+        <w:t xml:space="preserve">món </w:t>
+      </w:r>
+      <w:proofErr w:type="gramStart"/>
+      <w:r>
+        <w:rPr>
+          <w:szCs w:val="24"/>
+          <w:lang w:val="en-US"/>
+        </w:rPr>
+        <w:t>ăn</w:t>
+      </w:r>
+      <w:proofErr w:type="gramEnd"/>
       <w:r>
         <w:rPr>
           <w:szCs w:val="24"/>
@@ -7357,8 +7798,17 @@
           <w:szCs w:val="24"/>
           <w:lang w:val="en-US"/>
         </w:rPr>
-        <w:t>món ăn</w:t>
-      </w:r>
+        <w:t xml:space="preserve">món </w:t>
+      </w:r>
+      <w:proofErr w:type="gramStart"/>
+      <w:r>
+        <w:rPr>
+          <w:szCs w:val="24"/>
+          <w:lang w:val="en-US"/>
+        </w:rPr>
+        <w:t>ăn</w:t>
+      </w:r>
+      <w:proofErr w:type="gramEnd"/>
       <w:r>
         <w:rPr>
           <w:szCs w:val="24"/>
@@ -7449,8 +7899,17 @@
           <w:szCs w:val="24"/>
           <w:lang w:val="en-US"/>
         </w:rPr>
-        <w:t>món ăn</w:t>
-      </w:r>
+        <w:t xml:space="preserve">món </w:t>
+      </w:r>
+      <w:proofErr w:type="gramStart"/>
+      <w:r>
+        <w:rPr>
+          <w:szCs w:val="24"/>
+          <w:lang w:val="en-US"/>
+        </w:rPr>
+        <w:t>ăn</w:t>
+      </w:r>
+      <w:proofErr w:type="gramEnd"/>
       <w:r>
         <w:rPr>
           <w:szCs w:val="24"/>
@@ -7480,8 +7939,17 @@
           <w:szCs w:val="24"/>
           <w:lang w:val="en-US"/>
         </w:rPr>
-        <w:t>món ăn</w:t>
-      </w:r>
+        <w:t xml:space="preserve">món </w:t>
+      </w:r>
+      <w:proofErr w:type="gramStart"/>
+      <w:r>
+        <w:rPr>
+          <w:szCs w:val="24"/>
+          <w:lang w:val="en-US"/>
+        </w:rPr>
+        <w:t>ăn</w:t>
+      </w:r>
+      <w:proofErr w:type="gramEnd"/>
       <w:r>
         <w:rPr>
           <w:szCs w:val="24"/>
@@ -7531,6 +7999,29 @@
           <w:szCs w:val="24"/>
           <w:lang w:val="en-US"/>
         </w:rPr>
+        <w:t xml:space="preserve">món </w:t>
+      </w:r>
+      <w:proofErr w:type="gramStart"/>
+      <w:r>
+        <w:rPr>
+          <w:szCs w:val="24"/>
+          <w:lang w:val="en-US"/>
+        </w:rPr>
+        <w:t>ăn</w:t>
+      </w:r>
+      <w:proofErr w:type="gramEnd"/>
+      <w:r>
+        <w:rPr>
+          <w:szCs w:val="24"/>
+          <w:lang w:val="en-US"/>
+        </w:rPr>
+        <w:t xml:space="preserve"> đã đặt nếu Hủy </w:t>
+      </w:r>
+      <w:r>
+        <w:rPr>
+          <w:szCs w:val="24"/>
+          <w:lang w:val="en-US"/>
+        </w:rPr>
         <w:t>món ăn</w:t>
       </w:r>
       <w:r>
@@ -7538,20 +8029,6 @@
           <w:szCs w:val="24"/>
           <w:lang w:val="en-US"/>
         </w:rPr>
-        <w:t xml:space="preserve"> đã đặt nếu Hủy </w:t>
-      </w:r>
-      <w:r>
-        <w:rPr>
-          <w:szCs w:val="24"/>
-          <w:lang w:val="en-US"/>
-        </w:rPr>
-        <w:t>món ăn</w:t>
-      </w:r>
-      <w:r>
-        <w:rPr>
-          <w:szCs w:val="24"/>
-          <w:lang w:val="en-US"/>
-        </w:rPr>
         <w:t xml:space="preserve"> không thành công</w:t>
       </w:r>
     </w:p>
@@ -7565,7 +8042,7 @@
           <w:lang w:val="en-US"/>
         </w:rPr>
       </w:pPr>
-      <w:bookmarkStart w:id="13" w:name="_Toc305915927"/>
+      <w:bookmarkStart w:id="14" w:name="_Toc305915927"/>
       <w:r>
         <w:rPr>
           <w:rFonts w:ascii="Times New Roman" w:hAnsi="Times New Roman"/>
@@ -7585,7 +8062,7 @@
         </w:rPr>
         <w:t>“Xem hóa đơn”</w:t>
       </w:r>
-      <w:bookmarkEnd w:id="13"/>
+      <w:bookmarkEnd w:id="14"/>
     </w:p>
     <w:p>
       <w:pPr>
@@ -7721,7 +8198,23 @@
           <w:szCs w:val="24"/>
           <w:lang w:val="en-US"/>
         </w:rPr>
-        <w:t xml:space="preserve">hóa đơn kèm theo </w:t>
+        <w:t xml:space="preserve">hóa đơn kèm </w:t>
+      </w:r>
+      <w:proofErr w:type="gramStart"/>
+      <w:r>
+        <w:rPr>
+          <w:szCs w:val="24"/>
+          <w:lang w:val="en-US"/>
+        </w:rPr>
+        <w:t>theo</w:t>
+      </w:r>
+      <w:proofErr w:type="gramEnd"/>
+      <w:r>
+        <w:rPr>
+          <w:szCs w:val="24"/>
+          <w:lang w:val="en-US"/>
+        </w:rPr>
+        <w:t xml:space="preserve"> </w:t>
       </w:r>
       <w:r>
         <w:rPr>
@@ -7749,7 +8242,23 @@
           <w:szCs w:val="24"/>
           <w:lang w:val="en-US"/>
         </w:rPr>
-        <w:t xml:space="preserve">Kèm theo button </w:t>
+        <w:t xml:space="preserve">Kèm </w:t>
+      </w:r>
+      <w:proofErr w:type="gramStart"/>
+      <w:r>
+        <w:rPr>
+          <w:szCs w:val="24"/>
+          <w:lang w:val="en-US"/>
+        </w:rPr>
+        <w:t>theo</w:t>
+      </w:r>
+      <w:proofErr w:type="gramEnd"/>
+      <w:r>
+        <w:rPr>
+          <w:szCs w:val="24"/>
+          <w:lang w:val="en-US"/>
+        </w:rPr>
+        <w:t xml:space="preserve"> button </w:t>
       </w:r>
       <w:r>
         <w:rPr>
@@ -7826,6 +8335,7 @@
           <w:lang w:val="en-US"/>
         </w:rPr>
       </w:pPr>
+      <w:proofErr w:type="gramStart"/>
       <w:r>
         <w:rPr>
           <w:szCs w:val="24"/>
@@ -7847,6 +8357,7 @@
         </w:rPr>
         <w:t>.</w:t>
       </w:r>
+      <w:proofErr w:type="gramEnd"/>
     </w:p>
     <w:p>
       <w:pPr>
@@ -7980,7 +8491,7 @@
           <w:lang w:val="en-US"/>
         </w:rPr>
       </w:pPr>
-      <w:bookmarkStart w:id="14" w:name="_Toc305915928"/>
+      <w:bookmarkStart w:id="15" w:name="_Toc305915928"/>
       <w:r>
         <w:rPr>
           <w:rFonts w:ascii="Times New Roman" w:hAnsi="Times New Roman"/>
@@ -8020,7 +8531,7 @@
         </w:rPr>
         <w:t>”</w:t>
       </w:r>
-      <w:bookmarkEnd w:id="14"/>
+      <w:bookmarkEnd w:id="15"/>
     </w:p>
     <w:p>
       <w:pPr>
@@ -8068,8 +8579,17 @@
           <w:szCs w:val="24"/>
           <w:lang w:val="en-US"/>
         </w:rPr>
-        <w:t>món ăn</w:t>
-      </w:r>
+        <w:t xml:space="preserve">món </w:t>
+      </w:r>
+      <w:proofErr w:type="gramStart"/>
+      <w:r>
+        <w:rPr>
+          <w:szCs w:val="24"/>
+          <w:lang w:val="en-US"/>
+        </w:rPr>
+        <w:t>ăn</w:t>
+      </w:r>
+      <w:proofErr w:type="gramEnd"/>
       <w:r>
         <w:rPr>
           <w:szCs w:val="24"/>
@@ -8101,6 +8621,7 @@
         <w:pStyle w:val="Heading4"/>
         <w:rPr>
           <w:szCs w:val="24"/>
+          <w:lang w:val="en-US"/>
         </w:rPr>
       </w:pPr>
       <w:r>
@@ -8112,6 +8633,151 @@
     </w:p>
     <w:p>
       <w:pPr>
+        <w:pStyle w:val="ListParagraph"/>
+        <w:numPr>
+          <w:ilvl w:val="0"/>
+          <w:numId w:val="35"/>
+        </w:numPr>
+        <w:spacing w:line="360" w:lineRule="auto"/>
+        <w:rPr>
+          <w:lang w:val="en-US"/>
+        </w:rPr>
+      </w:pPr>
+      <w:r>
+        <w:rPr>
+          <w:lang w:val="en-US"/>
+        </w:rPr>
+        <w:t>Nhân viên nhấp chọn thanh toán hóa đơn</w:t>
+      </w:r>
+    </w:p>
+    <w:p>
+      <w:pPr>
+        <w:pStyle w:val="ListParagraph"/>
+        <w:numPr>
+          <w:ilvl w:val="0"/>
+          <w:numId w:val="35"/>
+        </w:numPr>
+        <w:spacing w:line="360" w:lineRule="auto"/>
+        <w:rPr>
+          <w:lang w:val="en-US"/>
+        </w:rPr>
+      </w:pPr>
+      <w:r>
+        <w:rPr>
+          <w:lang w:val="en-US"/>
+        </w:rPr>
+        <w:t>Hệ thống thực hiện tính toán tổng số tiền của hóa đơn</w:t>
+      </w:r>
+    </w:p>
+    <w:p>
+      <w:pPr>
+        <w:pStyle w:val="ListParagraph"/>
+        <w:numPr>
+          <w:ilvl w:val="0"/>
+          <w:numId w:val="35"/>
+        </w:numPr>
+        <w:spacing w:line="360" w:lineRule="auto"/>
+        <w:rPr>
+          <w:lang w:val="en-US"/>
+        </w:rPr>
+      </w:pPr>
+      <w:r>
+        <w:rPr>
+          <w:lang w:val="en-US"/>
+        </w:rPr>
+        <w:t>Hệ thống hiển thị số tiền phải trả</w:t>
+      </w:r>
+    </w:p>
+    <w:p>
+      <w:pPr>
+        <w:pStyle w:val="ListParagraph"/>
+        <w:numPr>
+          <w:ilvl w:val="0"/>
+          <w:numId w:val="35"/>
+        </w:numPr>
+        <w:spacing w:line="360" w:lineRule="auto"/>
+        <w:rPr>
+          <w:lang w:val="en-US"/>
+        </w:rPr>
+      </w:pPr>
+      <w:r>
+        <w:rPr>
+          <w:lang w:val="en-US"/>
+        </w:rPr>
+        <w:t>Nhân viên nhập số tiền khách hàng trả và hệ thống tính toán số tiền hoàn lại cho khách hàng</w:t>
+      </w:r>
+    </w:p>
+    <w:p>
+      <w:pPr>
+        <w:pStyle w:val="ListParagraph"/>
+        <w:numPr>
+          <w:ilvl w:val="0"/>
+          <w:numId w:val="35"/>
+        </w:numPr>
+        <w:spacing w:line="360" w:lineRule="auto"/>
+        <w:rPr>
+          <w:lang w:val="en-US"/>
+        </w:rPr>
+      </w:pPr>
+      <w:r>
+        <w:rPr>
+          <w:lang w:val="en-US"/>
+        </w:rPr>
+        <w:t>Nhân viên nhấp chọn in hóa đơn</w:t>
+      </w:r>
+    </w:p>
+    <w:p>
+      <w:pPr>
+        <w:pStyle w:val="ListParagraph"/>
+        <w:numPr>
+          <w:ilvl w:val="0"/>
+          <w:numId w:val="35"/>
+        </w:numPr>
+        <w:spacing w:line="360" w:lineRule="auto"/>
+        <w:rPr>
+          <w:lang w:val="en-US"/>
+        </w:rPr>
+      </w:pPr>
+      <w:r>
+        <w:rPr>
+          <w:lang w:val="en-US"/>
+        </w:rPr>
+        <w:t xml:space="preserve">Hệ thống tiến hành </w:t>
+      </w:r>
+      <w:r>
+        <w:rPr>
+          <w:lang w:val="en-US"/>
+        </w:rPr>
+        <w:t xml:space="preserve">tạo hóa đơn </w:t>
+      </w:r>
+      <w:r>
+        <w:rPr>
+          <w:lang w:val="en-US"/>
+        </w:rPr>
+        <w:t>vào hệ thống dữ liệu</w:t>
+      </w:r>
+    </w:p>
+    <w:p>
+      <w:pPr>
+        <w:pStyle w:val="ListParagraph"/>
+        <w:numPr>
+          <w:ilvl w:val="0"/>
+          <w:numId w:val="35"/>
+        </w:numPr>
+        <w:spacing w:line="360" w:lineRule="auto"/>
+        <w:rPr>
+          <w:lang w:val="en-US"/>
+        </w:rPr>
+      </w:pPr>
+      <w:r>
+        <w:rPr>
+          <w:lang w:val="en-US"/>
+        </w:rPr>
+        <w:t>Hệ thống thực hiện in hóa đơn ra cho khách hàng</w:t>
+      </w:r>
+    </w:p>
+    <w:p>
+      <w:pPr>
         <w:pStyle w:val="Heading4"/>
         <w:rPr>
           <w:szCs w:val="24"/>
@@ -8148,6 +8814,7 @@
           <w:rFonts w:ascii="Times New Roman" w:hAnsi="Times New Roman"/>
           <w:sz w:val="24"/>
           <w:szCs w:val="24"/>
+          <w:lang w:val="en-US"/>
         </w:rPr>
       </w:pPr>
       <w:r>
@@ -8161,29 +8828,70 @@
     </w:p>
     <w:p>
       <w:pPr>
+        <w:ind w:firstLine="720"/>
+        <w:rPr>
+          <w:szCs w:val="24"/>
+          <w:lang w:val="en-US"/>
+        </w:rPr>
+      </w:pPr>
+      <w:r>
+        <w:rPr>
+          <w:szCs w:val="24"/>
+          <w:lang w:val="en-US"/>
+        </w:rPr>
+        <w:t>Không có</w:t>
+      </w:r>
+    </w:p>
+    <w:p>
+      <w:pPr>
+        <w:ind w:left="720"/>
+        <w:rPr>
+          <w:lang w:val="en-US"/>
+        </w:rPr>
+      </w:pPr>
+    </w:p>
+    <w:p>
+      <w:pPr>
         <w:pStyle w:val="Heading3"/>
         <w:rPr>
           <w:rFonts w:ascii="Times New Roman" w:hAnsi="Times New Roman"/>
           <w:sz w:val="24"/>
           <w:szCs w:val="24"/>
-        </w:rPr>
-      </w:pPr>
-      <w:r>
-        <w:rPr>
-          <w:rFonts w:ascii="Times New Roman" w:hAnsi="Times New Roman"/>
-          <w:sz w:val="24"/>
-          <w:szCs w:val="24"/>
-        </w:rPr>
+          <w:lang w:val="en-US"/>
+        </w:rPr>
+      </w:pPr>
+      <w:r>
+        <w:rPr>
+          <w:rFonts w:ascii="Times New Roman" w:hAnsi="Times New Roman"/>
+          <w:sz w:val="24"/>
+          <w:szCs w:val="24"/>
+        </w:rPr>
+        <w:lastRenderedPageBreak/>
         <w:t>Trạng thái hệ thống khi bắt đầu thực hiện Use-case</w:t>
       </w:r>
     </w:p>
     <w:p>
       <w:pPr>
+        <w:ind w:left="720"/>
+        <w:rPr>
+          <w:lang w:val="en-US"/>
+        </w:rPr>
+      </w:pPr>
+      <w:r>
+        <w:rPr>
+          <w:lang w:val="en-US"/>
+        </w:rPr>
+        <w:t>Hóa đơn chưa được tạo và đơn hàng chưa được thanh toán</w:t>
+      </w:r>
+    </w:p>
+    <w:p>
+      <w:pPr>
         <w:pStyle w:val="Heading3"/>
         <w:rPr>
           <w:rFonts w:ascii="Times New Roman" w:hAnsi="Times New Roman"/>
           <w:sz w:val="24"/>
           <w:szCs w:val="24"/>
+          <w:lang w:val="en-US"/>
         </w:rPr>
       </w:pPr>
       <w:r>
@@ -8198,6 +8906,20 @@
     </w:p>
     <w:p>
       <w:pPr>
+        <w:ind w:left="720"/>
+        <w:rPr>
+          <w:lang w:val="en-US"/>
+        </w:rPr>
+      </w:pPr>
+      <w:r>
+        <w:rPr>
+          <w:lang w:val="en-US"/>
+        </w:rPr>
+        <w:t>Hóa đơn được tạo trong hệ thống và đơn hàng đã được thanh toán</w:t>
+      </w:r>
+    </w:p>
+    <w:p>
+      <w:pPr>
         <w:pStyle w:val="Heading3"/>
         <w:rPr>
           <w:rFonts w:ascii="Times New Roman" w:hAnsi="Times New Roman"/>
@@ -8218,6 +8940,30 @@
     </w:p>
     <w:p>
       <w:pPr>
+        <w:ind w:firstLine="720"/>
+        <w:rPr>
+          <w:szCs w:val="24"/>
+          <w:lang w:val="en-US"/>
+        </w:rPr>
+      </w:pPr>
+      <w:r>
+        <w:rPr>
+          <w:szCs w:val="24"/>
+          <w:lang w:val="en-US"/>
+        </w:rPr>
+        <w:t>Không có</w:t>
+      </w:r>
+    </w:p>
+    <w:p>
+      <w:pPr>
+        <w:ind w:left="720"/>
+        <w:rPr>
+          <w:lang w:val="en-US"/>
+        </w:rPr>
+      </w:pPr>
+    </w:p>
+    <w:p>
+      <w:pPr>
         <w:pStyle w:val="Heading2"/>
         <w:rPr>
           <w:rFonts w:ascii="Times New Roman" w:hAnsi="Times New Roman"/>
@@ -8226,7 +8972,7 @@
           <w:lang w:val="en-US"/>
         </w:rPr>
       </w:pPr>
-      <w:bookmarkStart w:id="15" w:name="_Toc305915929"/>
+      <w:bookmarkStart w:id="16" w:name="_Toc305915929"/>
       <w:r>
         <w:rPr>
           <w:rFonts w:ascii="Times New Roman" w:hAnsi="Times New Roman"/>
@@ -8246,7 +8992,7 @@
         </w:rPr>
         <w:t>“Chỉnh sửa đơn đặt hàng”</w:t>
       </w:r>
-      <w:bookmarkEnd w:id="15"/>
+      <w:bookmarkEnd w:id="16"/>
     </w:p>
     <w:p>
       <w:pPr>
@@ -8298,7 +9044,6 @@
           <w:sz w:val="24"/>
           <w:szCs w:val="24"/>
         </w:rPr>
-        <w:lastRenderedPageBreak/>
         <w:t>Dòng sự kiện</w:t>
       </w:r>
     </w:p>
@@ -8383,7 +9128,23 @@
           <w:szCs w:val="24"/>
           <w:lang w:val="en-US"/>
         </w:rPr>
-        <w:t xml:space="preserve">, Thêm </w:t>
+        <w:t xml:space="preserve">, </w:t>
+      </w:r>
+      <w:proofErr w:type="gramStart"/>
+      <w:r>
+        <w:rPr>
+          <w:szCs w:val="24"/>
+          <w:lang w:val="en-US"/>
+        </w:rPr>
+        <w:t>Thêm</w:t>
+      </w:r>
+      <w:proofErr w:type="gramEnd"/>
+      <w:r>
+        <w:rPr>
+          <w:szCs w:val="24"/>
+          <w:lang w:val="en-US"/>
+        </w:rPr>
+        <w:t xml:space="preserve"> </w:t>
       </w:r>
       <w:r>
         <w:rPr>
@@ -8484,7 +9245,23 @@
           <w:szCs w:val="24"/>
           <w:lang w:val="en-US"/>
         </w:rPr>
-        <w:t xml:space="preserve"> không thành công : Nếu </w:t>
+        <w:t xml:space="preserve"> không thành </w:t>
+      </w:r>
+      <w:proofErr w:type="gramStart"/>
+      <w:r>
+        <w:rPr>
+          <w:szCs w:val="24"/>
+          <w:lang w:val="en-US"/>
+        </w:rPr>
+        <w:t>công :</w:t>
+      </w:r>
+      <w:proofErr w:type="gramEnd"/>
+      <w:r>
+        <w:rPr>
+          <w:szCs w:val="24"/>
+          <w:lang w:val="en-US"/>
+        </w:rPr>
+        <w:t xml:space="preserve"> Nếu </w:t>
       </w:r>
       <w:r>
         <w:rPr>
@@ -8548,8 +9325,17 @@
           <w:szCs w:val="24"/>
           <w:lang w:val="en-US"/>
         </w:rPr>
-        <w:t>món ăn</w:t>
-      </w:r>
+        <w:t xml:space="preserve">món </w:t>
+      </w:r>
+      <w:proofErr w:type="gramStart"/>
+      <w:r>
+        <w:rPr>
+          <w:szCs w:val="24"/>
+          <w:lang w:val="en-US"/>
+        </w:rPr>
+        <w:t>ăn</w:t>
+      </w:r>
+      <w:proofErr w:type="gramEnd"/>
       <w:r>
         <w:rPr>
           <w:szCs w:val="24"/>
@@ -8640,8 +9426,17 @@
           <w:szCs w:val="24"/>
           <w:lang w:val="en-US"/>
         </w:rPr>
-        <w:t>món ăn</w:t>
-      </w:r>
+        <w:t xml:space="preserve">món </w:t>
+      </w:r>
+      <w:proofErr w:type="gramStart"/>
+      <w:r>
+        <w:rPr>
+          <w:szCs w:val="24"/>
+          <w:lang w:val="en-US"/>
+        </w:rPr>
+        <w:t>ăn</w:t>
+      </w:r>
+      <w:proofErr w:type="gramEnd"/>
       <w:r>
         <w:rPr>
           <w:szCs w:val="24"/>
@@ -8674,6 +9469,7 @@
           <w:szCs w:val="24"/>
           <w:lang w:val="en-US"/>
         </w:rPr>
+        <w:lastRenderedPageBreak/>
         <w:t>Điểm mở rộng</w:t>
       </w:r>
     </w:p>
@@ -8698,8 +9494,17 @@
           <w:szCs w:val="24"/>
           <w:lang w:val="en-US"/>
         </w:rPr>
-        <w:t>món ăn</w:t>
-      </w:r>
+        <w:t xml:space="preserve">món </w:t>
+      </w:r>
+      <w:proofErr w:type="gramStart"/>
+      <w:r>
+        <w:rPr>
+          <w:szCs w:val="24"/>
+          <w:lang w:val="en-US"/>
+        </w:rPr>
+        <w:t>ăn</w:t>
+      </w:r>
+      <w:proofErr w:type="gramEnd"/>
       <w:r>
         <w:rPr>
           <w:szCs w:val="24"/>
@@ -8718,7 +9523,7 @@
           <w:lang w:val="en-US"/>
         </w:rPr>
       </w:pPr>
-      <w:bookmarkStart w:id="16" w:name="_Toc305915930"/>
+      <w:bookmarkStart w:id="17" w:name="_Toc305915930"/>
       <w:r>
         <w:rPr>
           <w:rFonts w:ascii="Times New Roman" w:hAnsi="Times New Roman"/>
@@ -8738,7 +9543,7 @@
         </w:rPr>
         <w:t>“Tính tiền”</w:t>
       </w:r>
-      <w:bookmarkEnd w:id="16"/>
+      <w:bookmarkEnd w:id="17"/>
     </w:p>
     <w:p>
       <w:pPr>
@@ -8779,8 +9584,17 @@
           <w:szCs w:val="24"/>
           <w:lang w:val="en-US"/>
         </w:rPr>
-        <w:t>món ăn</w:t>
-      </w:r>
+        <w:t xml:space="preserve">món </w:t>
+      </w:r>
+      <w:proofErr w:type="gramStart"/>
+      <w:r>
+        <w:rPr>
+          <w:szCs w:val="24"/>
+          <w:lang w:val="en-US"/>
+        </w:rPr>
+        <w:t>ăn</w:t>
+      </w:r>
+      <w:proofErr w:type="gramEnd"/>
       <w:r>
         <w:rPr>
           <w:szCs w:val="24"/>
@@ -8803,7 +9617,23 @@
           <w:szCs w:val="24"/>
           <w:lang w:val="en-US"/>
         </w:rPr>
-        <w:t>Có thể thực hiện tại bàn ăn hoặc tài quầy tiếp tân.</w:t>
+        <w:t xml:space="preserve">Có thể thực hiện tại bàn </w:t>
+      </w:r>
+      <w:proofErr w:type="gramStart"/>
+      <w:r>
+        <w:rPr>
+          <w:szCs w:val="24"/>
+          <w:lang w:val="en-US"/>
+        </w:rPr>
+        <w:t>ăn</w:t>
+      </w:r>
+      <w:proofErr w:type="gramEnd"/>
+      <w:r>
+        <w:rPr>
+          <w:szCs w:val="24"/>
+          <w:lang w:val="en-US"/>
+        </w:rPr>
+        <w:t xml:space="preserve"> hoặc tài quầy tiếp tân.</w:t>
       </w:r>
     </w:p>
     <w:p>
@@ -8877,7 +9707,6 @@
           <w:szCs w:val="24"/>
           <w:lang w:val="en-US"/>
         </w:rPr>
-        <w:lastRenderedPageBreak/>
         <w:t>Hiển thị hóa đơn và tổng tiền cần phải thanh toán</w:t>
       </w:r>
     </w:p>
@@ -9097,6 +9926,7 @@
           <w:lang w:val="en-US"/>
         </w:rPr>
       </w:pPr>
+      <w:proofErr w:type="gramStart"/>
       <w:r>
         <w:rPr>
           <w:szCs w:val="24"/>
@@ -9104,6 +9934,7 @@
         </w:rPr>
         <w:t>Không.</w:t>
       </w:r>
+      <w:proofErr w:type="gramEnd"/>
     </w:p>
     <w:p>
       <w:pPr>
@@ -9115,14 +9946,15 @@
           <w:lang w:val="en-US"/>
         </w:rPr>
       </w:pPr>
-      <w:bookmarkStart w:id="17" w:name="_Toc305915931"/>
-      <w:r>
-        <w:rPr>
-          <w:rFonts w:ascii="Times New Roman" w:hAnsi="Times New Roman"/>
-          <w:sz w:val="24"/>
-          <w:szCs w:val="24"/>
-          <w:lang w:val="en-US"/>
-        </w:rPr>
+      <w:bookmarkStart w:id="18" w:name="_Toc305915931"/>
+      <w:r>
+        <w:rPr>
+          <w:rFonts w:ascii="Times New Roman" w:hAnsi="Times New Roman"/>
+          <w:sz w:val="24"/>
+          <w:szCs w:val="24"/>
+          <w:lang w:val="en-US"/>
+        </w:rPr>
+        <w:lastRenderedPageBreak/>
         <w:t xml:space="preserve">Đặc tả Use-case </w:t>
       </w:r>
       <w:r>
@@ -9135,7 +9967,7 @@
         </w:rPr>
         <w:t>“Tạo mới đơn đặt hàng”</w:t>
       </w:r>
-      <w:bookmarkEnd w:id="17"/>
+      <w:bookmarkEnd w:id="18"/>
     </w:p>
     <w:p>
       <w:pPr>
@@ -9323,8 +10155,17 @@
           <w:szCs w:val="24"/>
           <w:lang w:val="en-US"/>
         </w:rPr>
-        <w:t>Hủy đặt hàng :</w:t>
-      </w:r>
+        <w:t xml:space="preserve">Hủy đặt </w:t>
+      </w:r>
+      <w:proofErr w:type="gramStart"/>
+      <w:r>
+        <w:rPr>
+          <w:szCs w:val="24"/>
+          <w:lang w:val="en-US"/>
+        </w:rPr>
+        <w:t>hàng :</w:t>
+      </w:r>
+      <w:proofErr w:type="gramEnd"/>
     </w:p>
     <w:p>
       <w:pPr>
@@ -9521,8 +10362,17 @@
           <w:szCs w:val="24"/>
           <w:lang w:val="en-US"/>
         </w:rPr>
-        <w:t>món ăn</w:t>
-      </w:r>
+        <w:t xml:space="preserve">món </w:t>
+      </w:r>
+      <w:proofErr w:type="gramStart"/>
+      <w:r>
+        <w:rPr>
+          <w:szCs w:val="24"/>
+          <w:lang w:val="en-US"/>
+        </w:rPr>
+        <w:t>ăn</w:t>
+      </w:r>
+      <w:proofErr w:type="gramEnd"/>
       <w:r>
         <w:rPr>
           <w:szCs w:val="24"/>
@@ -9566,8 +10416,17 @@
           <w:szCs w:val="24"/>
           <w:lang w:val="en-US"/>
         </w:rPr>
-        <w:t>món ăn</w:t>
-      </w:r>
+        <w:t xml:space="preserve">món </w:t>
+      </w:r>
+      <w:proofErr w:type="gramStart"/>
+      <w:r>
+        <w:rPr>
+          <w:szCs w:val="24"/>
+          <w:lang w:val="en-US"/>
+        </w:rPr>
+        <w:t>ăn</w:t>
+      </w:r>
+      <w:proofErr w:type="gramEnd"/>
       <w:r>
         <w:rPr>
           <w:szCs w:val="24"/>
@@ -9598,6 +10457,29 @@
           <w:szCs w:val="24"/>
           <w:lang w:val="en-US"/>
         </w:rPr>
+        <w:t xml:space="preserve">món </w:t>
+      </w:r>
+      <w:proofErr w:type="gramStart"/>
+      <w:r>
+        <w:rPr>
+          <w:szCs w:val="24"/>
+          <w:lang w:val="en-US"/>
+        </w:rPr>
+        <w:t>ăn</w:t>
+      </w:r>
+      <w:proofErr w:type="gramEnd"/>
+      <w:r>
+        <w:rPr>
+          <w:szCs w:val="24"/>
+          <w:lang w:val="en-US"/>
+        </w:rPr>
+        <w:t xml:space="preserve"> xong, có thể xem thời gian thực hiện </w:t>
+      </w:r>
+      <w:r>
+        <w:rPr>
+          <w:szCs w:val="24"/>
+          <w:lang w:val="en-US"/>
+        </w:rPr>
         <w:t>món ăn</w:t>
       </w:r>
       <w:r>
@@ -9605,20 +10487,6 @@
           <w:szCs w:val="24"/>
           <w:lang w:val="en-US"/>
         </w:rPr>
-        <w:t xml:space="preserve"> xong, có thể xem thời gian thực hiện </w:t>
-      </w:r>
-      <w:r>
-        <w:rPr>
-          <w:szCs w:val="24"/>
-          <w:lang w:val="en-US"/>
-        </w:rPr>
-        <w:t>món ăn</w:t>
-      </w:r>
-      <w:r>
-        <w:rPr>
-          <w:szCs w:val="24"/>
-          <w:lang w:val="en-US"/>
-        </w:rPr>
         <w:t xml:space="preserve"> và xem hóa đơn.</w:t>
       </w:r>
     </w:p>
@@ -9632,15 +10500,16 @@
           <w:lang w:val="en-US"/>
         </w:rPr>
       </w:pPr>
-      <w:bookmarkStart w:id="18" w:name="_Toc305875600"/>
-      <w:bookmarkStart w:id="19" w:name="_Toc305915932"/>
-      <w:r>
-        <w:rPr>
-          <w:rFonts w:ascii="Times New Roman" w:hAnsi="Times New Roman"/>
-          <w:sz w:val="24"/>
-          <w:szCs w:val="24"/>
-          <w:lang w:val="en-US"/>
-        </w:rPr>
+      <w:bookmarkStart w:id="19" w:name="_Toc305875600"/>
+      <w:bookmarkStart w:id="20" w:name="_Toc305915932"/>
+      <w:r>
+        <w:rPr>
+          <w:rFonts w:ascii="Times New Roman" w:hAnsi="Times New Roman"/>
+          <w:sz w:val="24"/>
+          <w:szCs w:val="24"/>
+          <w:lang w:val="en-US"/>
+        </w:rPr>
+        <w:lastRenderedPageBreak/>
         <w:t xml:space="preserve">Đặc tả Use-case </w:t>
       </w:r>
       <w:r>
@@ -9653,8 +10522,8 @@
         </w:rPr>
         <w:t>“Xem thống kê hóa đơn”</w:t>
       </w:r>
-      <w:bookmarkEnd w:id="18"/>
       <w:bookmarkEnd w:id="19"/>
+      <w:bookmarkEnd w:id="20"/>
     </w:p>
     <w:p>
       <w:pPr>
@@ -9709,7 +10578,23 @@
           <w:szCs w:val="24"/>
           <w:lang w:val="en-US"/>
         </w:rPr>
-        <w:t>của hàng theo ngày, theo tuần, theo tháng, theo quý và theo năm</w:t>
+        <w:t xml:space="preserve">của hàng </w:t>
+      </w:r>
+      <w:proofErr w:type="gramStart"/>
+      <w:r>
+        <w:rPr>
+          <w:szCs w:val="24"/>
+          <w:lang w:val="en-US"/>
+        </w:rPr>
+        <w:t>theo</w:t>
+      </w:r>
+      <w:proofErr w:type="gramEnd"/>
+      <w:r>
+        <w:rPr>
+          <w:szCs w:val="24"/>
+          <w:lang w:val="en-US"/>
+        </w:rPr>
+        <w:t xml:space="preserve"> ngày, theo tuần, theo tháng, theo quý và theo năm</w:t>
       </w:r>
     </w:p>
     <w:p>
@@ -9888,7 +10773,6 @@
           <w:sz w:val="24"/>
           <w:szCs w:val="24"/>
         </w:rPr>
-        <w:lastRenderedPageBreak/>
         <w:t>Trạng thái hệ thống khi bắt đầu thực hiện Use-case</w:t>
       </w:r>
     </w:p>
@@ -9993,7 +10877,7 @@
           <w:lang w:val="en-US"/>
         </w:rPr>
       </w:pPr>
-      <w:bookmarkStart w:id="20" w:name="_Toc305915933"/>
+      <w:bookmarkStart w:id="21" w:name="_Toc305915933"/>
       <w:r>
         <w:rPr>
           <w:rFonts w:ascii="Times New Roman" w:hAnsi="Times New Roman"/>
@@ -10022,7 +10906,7 @@
         </w:rPr>
         <w:t>”</w:t>
       </w:r>
-      <w:bookmarkEnd w:id="20"/>
+      <w:bookmarkEnd w:id="21"/>
     </w:p>
     <w:p>
       <w:pPr>
@@ -10057,7 +10941,25 @@
           <w:szCs w:val="24"/>
           <w:lang w:val="en-US"/>
         </w:rPr>
-        <w:t>Nhân viên nhà bếp có thể nhận thực đơn từ bàn khách hàng hoặc quầy tính tiền(nếu nhà hàng nhận được đơn đặt hàng qua điện thoại) và gửi thông tin phản hồi</w:t>
+        <w:t xml:space="preserve">Nhân viên nhà bếp có thể nhận thực đơn từ bàn khách hàng hoặc quầy tính </w:t>
+      </w:r>
+      <w:proofErr w:type="gramStart"/>
+      <w:r>
+        <w:rPr>
+          <w:snapToGrid w:val="0"/>
+          <w:szCs w:val="24"/>
+          <w:lang w:val="en-US"/>
+        </w:rPr>
+        <w:t>tiền(</w:t>
+      </w:r>
+      <w:proofErr w:type="gramEnd"/>
+      <w:r>
+        <w:rPr>
+          <w:snapToGrid w:val="0"/>
+          <w:szCs w:val="24"/>
+          <w:lang w:val="en-US"/>
+        </w:rPr>
+        <w:t>nếu nhà hàng nhận được đơn đặt hàng qua điện thoại) và gửi thông tin phản hồi</w:t>
       </w:r>
     </w:p>
     <w:p>
@@ -10075,6 +10977,7 @@
           <w:sz w:val="24"/>
           <w:szCs w:val="24"/>
         </w:rPr>
+        <w:lastRenderedPageBreak/>
         <w:t>Dòng sự kiện</w:t>
       </w:r>
     </w:p>
@@ -10108,7 +11011,7 @@
           <w:lang w:val="en-US"/>
         </w:rPr>
       </w:pPr>
-      <w:bookmarkStart w:id="21" w:name="_Toc305915934"/>
+      <w:bookmarkStart w:id="22" w:name="_Toc305915934"/>
       <w:r>
         <w:rPr>
           <w:rFonts w:ascii="Times New Roman" w:hAnsi="Times New Roman"/>
@@ -10119,7 +11022,7 @@
         </w:rPr>
         <w:t>Hệ thống thông báo nhận được thực đơn gọi món ăn</w:t>
       </w:r>
-      <w:bookmarkEnd w:id="21"/>
+      <w:bookmarkEnd w:id="22"/>
     </w:p>
     <w:p>
       <w:pPr>
@@ -10137,7 +11040,7 @@
           <w:lang w:val="en-US"/>
         </w:rPr>
       </w:pPr>
-      <w:bookmarkStart w:id="22" w:name="_Toc305915935"/>
+      <w:bookmarkStart w:id="23" w:name="_Toc305915935"/>
       <w:r>
         <w:rPr>
           <w:rFonts w:ascii="Times New Roman" w:hAnsi="Times New Roman"/>
@@ -10148,7 +11051,7 @@
         </w:rPr>
         <w:t>Nhân viên click để xem thực đơn</w:t>
       </w:r>
-      <w:bookmarkEnd w:id="22"/>
+      <w:bookmarkEnd w:id="23"/>
     </w:p>
     <w:p>
       <w:pPr>
@@ -10166,7 +11069,7 @@
           <w:lang w:val="en-US"/>
         </w:rPr>
       </w:pPr>
-      <w:bookmarkStart w:id="23" w:name="_Toc305915936"/>
+      <w:bookmarkStart w:id="24" w:name="_Toc305915936"/>
       <w:r>
         <w:rPr>
           <w:rFonts w:ascii="Times New Roman" w:hAnsi="Times New Roman"/>
@@ -10177,7 +11080,7 @@
         </w:rPr>
         <w:t>Nhân viên thiết lặp thời gian hoàn thành thực đơn dựa vào yêu câu của khách hàng (thời gian hoàn thành có thể được thiết lập trên từng món ăn)</w:t>
       </w:r>
-      <w:bookmarkEnd w:id="23"/>
+      <w:bookmarkEnd w:id="24"/>
     </w:p>
     <w:p>
       <w:pPr>
@@ -10195,7 +11098,7 @@
           <w:lang w:val="en-US"/>
         </w:rPr>
       </w:pPr>
-      <w:bookmarkStart w:id="24" w:name="_Toc305915937"/>
+      <w:bookmarkStart w:id="25" w:name="_Toc305915937"/>
       <w:r>
         <w:rPr>
           <w:rFonts w:ascii="Times New Roman" w:hAnsi="Times New Roman"/>
@@ -10206,7 +11109,7 @@
         </w:rPr>
         <w:t>Nhân viên gửi phản hồi về thời gian hoàn thành món ăn cho bàn khách hàng hoặc quầy tính tiền</w:t>
       </w:r>
-      <w:bookmarkEnd w:id="24"/>
+      <w:bookmarkEnd w:id="25"/>
     </w:p>
     <w:p>
       <w:pPr>
@@ -10224,7 +11127,7 @@
           <w:lang w:val="en-US"/>
         </w:rPr>
       </w:pPr>
-      <w:bookmarkStart w:id="25" w:name="_Toc305915938"/>
+      <w:bookmarkStart w:id="26" w:name="_Toc305915938"/>
       <w:r>
         <w:rPr>
           <w:rFonts w:ascii="Times New Roman" w:hAnsi="Times New Roman"/>
@@ -10235,7 +11138,7 @@
         </w:rPr>
         <w:t>Hệ thống thông báo cho nhân viên khi hết thời hạn thiết lập đã hẹn với khách hàng</w:t>
       </w:r>
-      <w:bookmarkEnd w:id="25"/>
+      <w:bookmarkEnd w:id="26"/>
     </w:p>
     <w:p>
       <w:pPr>
@@ -10326,7 +11229,6 @@
           <w:sz w:val="24"/>
           <w:szCs w:val="24"/>
         </w:rPr>
-        <w:lastRenderedPageBreak/>
         <w:t>Các yêu cầu đặc biệt</w:t>
       </w:r>
     </w:p>
@@ -10379,7 +11281,23 @@
           <w:szCs w:val="24"/>
           <w:lang w:val="en-US"/>
         </w:rPr>
-        <w:t>Phải có khách hàng gọi món ăn và gửi thông tin thực đơn đến nhà bếp</w:t>
+        <w:t xml:space="preserve">Phải có khách hàng gọi món </w:t>
+      </w:r>
+      <w:proofErr w:type="gramStart"/>
+      <w:r>
+        <w:rPr>
+          <w:szCs w:val="24"/>
+          <w:lang w:val="en-US"/>
+        </w:rPr>
+        <w:t>ăn</w:t>
+      </w:r>
+      <w:proofErr w:type="gramEnd"/>
+      <w:r>
+        <w:rPr>
+          <w:szCs w:val="24"/>
+          <w:lang w:val="en-US"/>
+        </w:rPr>
+        <w:t xml:space="preserve"> và gửi thông tin thực đơn đến nhà bếp</w:t>
       </w:r>
     </w:p>
     <w:p>
@@ -10447,6 +11365,7 @@
           <w:lang w:val="en-US"/>
         </w:rPr>
       </w:pPr>
+      <w:proofErr w:type="gramStart"/>
       <w:r>
         <w:rPr>
           <w:szCs w:val="24"/>
@@ -10454,6 +11373,7 @@
         </w:rPr>
         <w:t>Không có.</w:t>
       </w:r>
+      <w:proofErr w:type="gramEnd"/>
     </w:p>
     <w:p>
       <w:pPr>
@@ -10476,14 +11396,15 @@
           <w:lang w:val="en-US"/>
         </w:rPr>
       </w:pPr>
-      <w:bookmarkStart w:id="26" w:name="_Toc305915939"/>
-      <w:r>
-        <w:rPr>
-          <w:rFonts w:ascii="Times New Roman" w:hAnsi="Times New Roman"/>
-          <w:sz w:val="24"/>
-          <w:szCs w:val="24"/>
-          <w:lang w:val="en-US"/>
-        </w:rPr>
+      <w:bookmarkStart w:id="27" w:name="_Toc305915939"/>
+      <w:r>
+        <w:rPr>
+          <w:rFonts w:ascii="Times New Roman" w:hAnsi="Times New Roman"/>
+          <w:sz w:val="24"/>
+          <w:szCs w:val="24"/>
+          <w:lang w:val="en-US"/>
+        </w:rPr>
+        <w:lastRenderedPageBreak/>
         <w:t>Đặc tả Use-case “</w:t>
       </w:r>
       <w:r>
@@ -10505,7 +11426,7 @@
         </w:rPr>
         <w:t>”</w:t>
       </w:r>
-      <w:bookmarkEnd w:id="26"/>
+      <w:bookmarkEnd w:id="27"/>
     </w:p>
     <w:p>
       <w:pPr>
@@ -10540,7 +11461,25 @@
           <w:szCs w:val="24"/>
           <w:lang w:val="en-US"/>
         </w:rPr>
-        <w:t>Nhân viên xác nhận hoàn thành món ăn và gửi thông báo đến khách hàng (hoặc nhân viên bồi bàn) đã thực hiện xong</w:t>
+        <w:t xml:space="preserve">Nhân viên xác nhận hoàn thành món </w:t>
+      </w:r>
+      <w:proofErr w:type="gramStart"/>
+      <w:r>
+        <w:rPr>
+          <w:snapToGrid w:val="0"/>
+          <w:szCs w:val="24"/>
+          <w:lang w:val="en-US"/>
+        </w:rPr>
+        <w:t>ăn</w:t>
+      </w:r>
+      <w:proofErr w:type="gramEnd"/>
+      <w:r>
+        <w:rPr>
+          <w:snapToGrid w:val="0"/>
+          <w:szCs w:val="24"/>
+          <w:lang w:val="en-US"/>
+        </w:rPr>
+        <w:t xml:space="preserve"> và gửi thông báo đến khách hàng (hoặc nhân viên bồi bàn) đã thực hiện xong</w:t>
       </w:r>
     </w:p>
     <w:p>
@@ -10591,7 +11530,7 @@
           <w:lang w:val="en-US"/>
         </w:rPr>
       </w:pPr>
-      <w:bookmarkStart w:id="27" w:name="_Toc305915940"/>
+      <w:bookmarkStart w:id="28" w:name="_Toc305915940"/>
       <w:r>
         <w:rPr>
           <w:rFonts w:ascii="Times New Roman" w:hAnsi="Times New Roman"/>
@@ -10602,7 +11541,7 @@
         </w:rPr>
         <w:t>Nhân viên nhấp chọn món ăn trên thực đơn</w:t>
       </w:r>
-      <w:bookmarkEnd w:id="27"/>
+      <w:bookmarkEnd w:id="28"/>
     </w:p>
     <w:p>
       <w:pPr>
@@ -10620,7 +11559,7 @@
           <w:lang w:val="en-US"/>
         </w:rPr>
       </w:pPr>
-      <w:bookmarkStart w:id="28" w:name="_Toc305915941"/>
+      <w:bookmarkStart w:id="29" w:name="_Toc305915941"/>
       <w:r>
         <w:rPr>
           <w:rFonts w:ascii="Times New Roman" w:hAnsi="Times New Roman"/>
@@ -10631,7 +11570,7 @@
         </w:rPr>
         <w:t>Nhấp hoàn thành trên món ăn</w:t>
       </w:r>
-      <w:bookmarkEnd w:id="28"/>
+      <w:bookmarkEnd w:id="29"/>
     </w:p>
     <w:p>
       <w:pPr>
@@ -10649,7 +11588,7 @@
           <w:lang w:val="en-US"/>
         </w:rPr>
       </w:pPr>
-      <w:bookmarkStart w:id="29" w:name="_Toc305915942"/>
+      <w:bookmarkStart w:id="30" w:name="_Toc305915942"/>
       <w:r>
         <w:rPr>
           <w:rFonts w:ascii="Times New Roman" w:hAnsi="Times New Roman"/>
@@ -10660,7 +11599,7 @@
         </w:rPr>
         <w:t>Hệ thống gửi thông báo ra bên ngoài để nhân viên bồi bàn biết</w:t>
       </w:r>
-      <w:bookmarkEnd w:id="29"/>
+      <w:bookmarkEnd w:id="30"/>
     </w:p>
     <w:p>
       <w:pPr>
@@ -10779,7 +11718,23 @@
           <w:szCs w:val="24"/>
           <w:lang w:val="en-US"/>
         </w:rPr>
-        <w:t>Hệ thống thực hiện đánh dấu món ăn đó đã hoàn thành</w:t>
+        <w:t xml:space="preserve">Hệ thống thực hiện đánh dấu món </w:t>
+      </w:r>
+      <w:proofErr w:type="gramStart"/>
+      <w:r>
+        <w:rPr>
+          <w:szCs w:val="24"/>
+          <w:lang w:val="en-US"/>
+        </w:rPr>
+        <w:t>ăn</w:t>
+      </w:r>
+      <w:proofErr w:type="gramEnd"/>
+      <w:r>
+        <w:rPr>
+          <w:szCs w:val="24"/>
+          <w:lang w:val="en-US"/>
+        </w:rPr>
+        <w:t xml:space="preserve"> đó đã hoàn thành</w:t>
       </w:r>
     </w:p>
     <w:p>
@@ -10799,7 +11754,6 @@
           <w:szCs w:val="24"/>
           <w:lang w:val="en-US"/>
         </w:rPr>
-        <w:lastRenderedPageBreak/>
         <w:t>Điểm mở rộng</w:t>
       </w:r>
     </w:p>
@@ -10830,7 +11784,7 @@
           <w:lang w:val="en-US"/>
         </w:rPr>
       </w:pPr>
-      <w:bookmarkStart w:id="30" w:name="_Toc305915943"/>
+      <w:bookmarkStart w:id="31" w:name="_Toc305915943"/>
       <w:r>
         <w:rPr>
           <w:rFonts w:ascii="Times New Roman" w:hAnsi="Times New Roman"/>
@@ -10859,7 +11813,7 @@
         </w:rPr>
         <w:t>”</w:t>
       </w:r>
-      <w:bookmarkEnd w:id="30"/>
+      <w:bookmarkEnd w:id="31"/>
     </w:p>
     <w:p>
       <w:pPr>
@@ -10912,6 +11866,7 @@
           <w:sz w:val="24"/>
           <w:szCs w:val="24"/>
         </w:rPr>
+        <w:lastRenderedPageBreak/>
         <w:t>Dòng sự kiện</w:t>
       </w:r>
     </w:p>
@@ -10945,7 +11900,7 @@
           <w:lang w:val="en-US"/>
         </w:rPr>
       </w:pPr>
-      <w:bookmarkStart w:id="31" w:name="_Toc305915944"/>
+      <w:bookmarkStart w:id="32" w:name="_Toc305915944"/>
       <w:r>
         <w:rPr>
           <w:rFonts w:ascii="Times New Roman" w:hAnsi="Times New Roman"/>
@@ -10956,7 +11911,7 @@
         </w:rPr>
         <w:t>Nhân viên nhấp chọn thực đơn cần xác nhận</w:t>
       </w:r>
-      <w:bookmarkEnd w:id="31"/>
+      <w:bookmarkEnd w:id="32"/>
     </w:p>
     <w:p>
       <w:pPr>
@@ -10974,7 +11929,7 @@
           <w:lang w:val="en-US"/>
         </w:rPr>
       </w:pPr>
-      <w:bookmarkStart w:id="32" w:name="_Toc305915945"/>
+      <w:bookmarkStart w:id="33" w:name="_Toc305915945"/>
       <w:r>
         <w:rPr>
           <w:rFonts w:ascii="Times New Roman" w:hAnsi="Times New Roman"/>
@@ -10985,7 +11940,7 @@
         </w:rPr>
         <w:t>Nhân viên xác nhận các món ăn đã hoàn thành (usecase xác nhận từng món ăn)</w:t>
       </w:r>
-      <w:bookmarkEnd w:id="32"/>
+      <w:bookmarkEnd w:id="33"/>
     </w:p>
     <w:p>
       <w:pPr>
@@ -11003,7 +11958,7 @@
           <w:lang w:val="en-US"/>
         </w:rPr>
       </w:pPr>
-      <w:bookmarkStart w:id="33" w:name="_Toc305915946"/>
+      <w:bookmarkStart w:id="34" w:name="_Toc305915946"/>
       <w:r>
         <w:rPr>
           <w:rFonts w:ascii="Times New Roman" w:hAnsi="Times New Roman"/>
@@ -11014,7 +11969,7 @@
         </w:rPr>
         <w:t>Nhấp hoàn thành thực đơn để thông báo cho hệ thống và phát tín hiệu yêu cầu nhận thức ăn</w:t>
       </w:r>
-      <w:bookmarkEnd w:id="33"/>
+      <w:bookmarkEnd w:id="34"/>
     </w:p>
     <w:p>
       <w:pPr>
@@ -11032,7 +11987,7 @@
           <w:lang w:val="en-US"/>
         </w:rPr>
       </w:pPr>
-      <w:bookmarkStart w:id="34" w:name="_Toc305915947"/>
+      <w:bookmarkStart w:id="35" w:name="_Toc305915947"/>
       <w:r>
         <w:rPr>
           <w:rFonts w:ascii="Times New Roman" w:hAnsi="Times New Roman"/>
@@ -11043,7 +11998,7 @@
         </w:rPr>
         <w:t>Hệ thống đánh dấu thực đơn đó đã hoàn thành và không thể hiện trên màn hình nữa</w:t>
       </w:r>
-      <w:bookmarkEnd w:id="34"/>
+      <w:bookmarkEnd w:id="35"/>
     </w:p>
     <w:p>
       <w:pPr>
@@ -11253,7 +12208,6 @@
           <w:szCs w:val="24"/>
           <w:lang w:val="en-US"/>
         </w:rPr>
-        <w:lastRenderedPageBreak/>
         <w:t>Trạng thái hệ thống sau khi thực hiện Use-case</w:t>
       </w:r>
     </w:p>
@@ -11308,7 +12262,39 @@
           <w:szCs w:val="24"/>
           <w:lang w:val="en-US"/>
         </w:rPr>
-        <w:t>Nếu các món ăn chưa được xác nhận hoàn thành trước thì đề nghị nhân viên xem xét lại và xác nhận đã hoàn thành từng món ăn trước. Xác nhận món ăn là một usecase riêng</w:t>
+        <w:t xml:space="preserve">Nếu các món </w:t>
+      </w:r>
+      <w:proofErr w:type="gramStart"/>
+      <w:r>
+        <w:rPr>
+          <w:szCs w:val="24"/>
+          <w:lang w:val="en-US"/>
+        </w:rPr>
+        <w:t>ăn</w:t>
+      </w:r>
+      <w:proofErr w:type="gramEnd"/>
+      <w:r>
+        <w:rPr>
+          <w:szCs w:val="24"/>
+          <w:lang w:val="en-US"/>
+        </w:rPr>
+        <w:t xml:space="preserve"> chưa được xác nhận hoàn thành trước thì đề nghị nhân viên xem xét lại và xác nhận đã hoàn thành từng món ăn trước. Xác nhận món </w:t>
+      </w:r>
+      <w:proofErr w:type="gramStart"/>
+      <w:r>
+        <w:rPr>
+          <w:szCs w:val="24"/>
+          <w:lang w:val="en-US"/>
+        </w:rPr>
+        <w:t>ăn</w:t>
+      </w:r>
+      <w:proofErr w:type="gramEnd"/>
+      <w:r>
+        <w:rPr>
+          <w:szCs w:val="24"/>
+          <w:lang w:val="en-US"/>
+        </w:rPr>
+        <w:t xml:space="preserve"> là một usecase riêng</w:t>
       </w:r>
     </w:p>
     <w:p>
@@ -11321,14 +12307,15 @@
           <w:lang w:val="en-US"/>
         </w:rPr>
       </w:pPr>
-      <w:bookmarkStart w:id="35" w:name="_Toc305915948"/>
-      <w:r>
-        <w:rPr>
-          <w:rFonts w:ascii="Times New Roman" w:hAnsi="Times New Roman"/>
-          <w:sz w:val="24"/>
-          <w:szCs w:val="24"/>
-          <w:lang w:val="en-US"/>
-        </w:rPr>
+      <w:bookmarkStart w:id="36" w:name="_Toc305915948"/>
+      <w:r>
+        <w:rPr>
+          <w:rFonts w:ascii="Times New Roman" w:hAnsi="Times New Roman"/>
+          <w:sz w:val="24"/>
+          <w:szCs w:val="24"/>
+          <w:lang w:val="en-US"/>
+        </w:rPr>
+        <w:lastRenderedPageBreak/>
         <w:t>Đặc tả Use-case “</w:t>
       </w:r>
       <w:r>
@@ -11350,7 +12337,7 @@
         </w:rPr>
         <w:t>”</w:t>
       </w:r>
-      <w:bookmarkEnd w:id="35"/>
+      <w:bookmarkEnd w:id="36"/>
     </w:p>
     <w:p>
       <w:pPr>
@@ -11385,17 +12372,7 @@
           <w:szCs w:val="24"/>
           <w:lang w:val="en-US"/>
         </w:rPr>
-        <w:t xml:space="preserve">Nhân viên nhà bếp có khả năng hủy thực đơn </w:t>
-      </w:r>
-      <w:bookmarkStart w:id="36" w:name="_GoBack"/>
-      <w:bookmarkEnd w:id="36"/>
-      <w:r>
-        <w:rPr>
-          <w:snapToGrid w:val="0"/>
-          <w:szCs w:val="24"/>
-          <w:lang w:val="en-US"/>
-        </w:rPr>
-        <w:t>nếu có trục trặc về phía khách hành yêu cầu</w:t>
+        <w:t>Nhân viên nhà bếp có khả năng hủy thực đơn nếu có trục trặc về phía khách hành yêu cầu</w:t>
       </w:r>
     </w:p>
     <w:p>
@@ -11571,7 +12548,29 @@
           <w:szCs w:val="24"/>
           <w:lang w:val="en-US"/>
         </w:rPr>
-        <w:t>Hệ thống thực hiện hủy thực đơn theo yêu cầu, và không hiển thị hóa đơn trên màn hình nữa</w:t>
+        <w:t xml:space="preserve">Hệ thống thực hiện hủy thực đơn </w:t>
+      </w:r>
+      <w:proofErr w:type="gramStart"/>
+      <w:r>
+        <w:rPr>
+          <w:rFonts w:ascii="Times New Roman" w:hAnsi="Times New Roman"/>
+          <w:b w:val="0"/>
+          <w:sz w:val="24"/>
+          <w:szCs w:val="24"/>
+          <w:lang w:val="en-US"/>
+        </w:rPr>
+        <w:t>theo</w:t>
+      </w:r>
+      <w:proofErr w:type="gramEnd"/>
+      <w:r>
+        <w:rPr>
+          <w:rFonts w:ascii="Times New Roman" w:hAnsi="Times New Roman"/>
+          <w:b w:val="0"/>
+          <w:sz w:val="24"/>
+          <w:szCs w:val="24"/>
+          <w:lang w:val="en-US"/>
+        </w:rPr>
+        <w:t xml:space="preserve"> yêu cầu, và không hiển thị hóa đơn trên màn hình nữa</w:t>
       </w:r>
       <w:bookmarkEnd w:id="41"/>
     </w:p>
@@ -11698,7 +12697,6 @@
           <w:szCs w:val="24"/>
           <w:lang w:val="en-US"/>
         </w:rPr>
-        <w:lastRenderedPageBreak/>
         <w:t>Trạng thái hệ thống sau khi thực hiện Use-case</w:t>
       </w:r>
     </w:p>
@@ -11764,8 +12762,8 @@
       </w:r>
     </w:p>
     <w:sectPr>
-      <w:headerReference w:type="default" r:id="rId12"/>
-      <w:footerReference w:type="default" r:id="rId13"/>
+      <w:headerReference w:type="default" r:id="rId13"/>
+      <w:footerReference w:type="default" r:id="rId14"/>
       <w:pgSz w:w="12240" w:h="15840" w:code="1"/>
       <w:pgMar w:top="1440" w:right="1440" w:bottom="1440" w:left="1440" w:header="720" w:footer="720" w:gutter="0"/>
       <w:pgNumType w:start="1"/>
@@ -11776,15 +12774,15 @@
 </file>
 
 <file path=word/endnotes.xml><?xml version="1.0" encoding="utf-8"?>
-<w:endnotes xmlns:ve="http://schemas.openxmlformats.org/markup-compatibility/2006" xmlns:o="urn:schemas-microsoft-com:office:office" xmlns:r="http://schemas.openxmlformats.org/officeDocument/2006/relationships" xmlns:m="http://schemas.openxmlformats.org/officeDocument/2006/math" xmlns:v="urn:schemas-microsoft-com:vml" xmlns:wp="http://schemas.openxmlformats.org/drawingml/2006/wordprocessingDrawing" xmlns:w10="urn:schemas-microsoft-com:office:word" xmlns:w="http://schemas.openxmlformats.org/wordprocessingml/2006/main" xmlns:wne="http://schemas.microsoft.com/office/word/2006/wordml">
-  <w:endnote w:type="separator" w:id="0">
+<w:endnotes xmlns:wpc="http://schemas.microsoft.com/office/word/2010/wordprocessingCanvas" xmlns:mc="http://schemas.openxmlformats.org/markup-compatibility/2006" xmlns:o="urn:schemas-microsoft-com:office:office" xmlns:r="http://schemas.openxmlformats.org/officeDocument/2006/relationships" xmlns:m="http://schemas.openxmlformats.org/officeDocument/2006/math" xmlns:v="urn:schemas-microsoft-com:vml" xmlns:wp14="http://schemas.microsoft.com/office/word/2010/wordprocessingDrawing" xmlns:wp="http://schemas.openxmlformats.org/drawingml/2006/wordprocessingDrawing" xmlns:w10="urn:schemas-microsoft-com:office:word" xmlns:w="http://schemas.openxmlformats.org/wordprocessingml/2006/main" xmlns:w14="http://schemas.microsoft.com/office/word/2010/wordml" xmlns:wpg="http://schemas.microsoft.com/office/word/2010/wordprocessingGroup" xmlns:wpi="http://schemas.microsoft.com/office/word/2010/wordprocessingInk" xmlns:wne="http://schemas.microsoft.com/office/word/2006/wordml" xmlns:wps="http://schemas.microsoft.com/office/word/2010/wordprocessingShape" mc:Ignorable="w14 wp14">
+  <w:endnote w:type="separator" w:id="-1">
     <w:p>
       <w:r>
         <w:separator/>
       </w:r>
     </w:p>
   </w:endnote>
-  <w:endnote w:type="continuationSeparator" w:id="1">
+  <w:endnote w:type="continuationSeparator" w:id="0">
     <w:p>
       <w:r>
         <w:continuationSeparator/>
@@ -11795,7 +12793,7 @@
 </file>
 
 <file path=word/footer1.xml><?xml version="1.0" encoding="utf-8"?>
-<w:ftr xmlns:ve="http://schemas.openxmlformats.org/markup-compatibility/2006" xmlns:o="urn:schemas-microsoft-com:office:office" xmlns:r="http://schemas.openxmlformats.org/officeDocument/2006/relationships" xmlns:m="http://schemas.openxmlformats.org/officeDocument/2006/math" xmlns:v="urn:schemas-microsoft-com:vml" xmlns:wp="http://schemas.openxmlformats.org/drawingml/2006/wordprocessingDrawing" xmlns:w10="urn:schemas-microsoft-com:office:word" xmlns:w="http://schemas.openxmlformats.org/wordprocessingml/2006/main" xmlns:wne="http://schemas.microsoft.com/office/word/2006/wordml">
+<w:ftr xmlns:wpc="http://schemas.microsoft.com/office/word/2010/wordprocessingCanvas" xmlns:mc="http://schemas.openxmlformats.org/markup-compatibility/2006" xmlns:o="urn:schemas-microsoft-com:office:office" xmlns:r="http://schemas.openxmlformats.org/officeDocument/2006/relationships" xmlns:m="http://schemas.openxmlformats.org/officeDocument/2006/math" xmlns:v="urn:schemas-microsoft-com:vml" xmlns:wp14="http://schemas.microsoft.com/office/word/2010/wordprocessingDrawing" xmlns:wp="http://schemas.openxmlformats.org/drawingml/2006/wordprocessingDrawing" xmlns:w10="urn:schemas-microsoft-com:office:word" xmlns:w="http://schemas.openxmlformats.org/wordprocessingml/2006/main" xmlns:w14="http://schemas.microsoft.com/office/word/2010/wordml" xmlns:wpg="http://schemas.microsoft.com/office/word/2010/wordprocessingGroup" xmlns:wpi="http://schemas.microsoft.com/office/word/2010/wordprocessingInk" xmlns:wne="http://schemas.microsoft.com/office/word/2006/wordml" xmlns:wps="http://schemas.microsoft.com/office/word/2010/wordprocessingShape" mc:Ignorable="w14 wp14">
   <w:tbl>
     <w:tblPr>
       <w:tblW w:w="0" w:type="auto"/>
@@ -11808,7 +12806,7 @@
         <w:insideV w:val="single" w:sz="6" w:space="0" w:color="auto"/>
       </w:tblBorders>
       <w:tblLayout w:type="fixed"/>
-      <w:tblLook w:val="0000"/>
+      <w:tblLook w:val="0000" w:firstRow="0" w:lastRow="0" w:firstColumn="0" w:lastColumn="0" w:noHBand="0" w:noVBand="0"/>
     </w:tblPr>
     <w:tblGrid>
       <w:gridCol w:w="6768"/>
@@ -11903,15 +12901,15 @@
 </file>
 
 <file path=word/footnotes.xml><?xml version="1.0" encoding="utf-8"?>
-<w:footnotes xmlns:ve="http://schemas.openxmlformats.org/markup-compatibility/2006" xmlns:o="urn:schemas-microsoft-com:office:office" xmlns:r="http://schemas.openxmlformats.org/officeDocument/2006/relationships" xmlns:m="http://schemas.openxmlformats.org/officeDocument/2006/math" xmlns:v="urn:schemas-microsoft-com:vml" xmlns:wp="http://schemas.openxmlformats.org/drawingml/2006/wordprocessingDrawing" xmlns:w10="urn:schemas-microsoft-com:office:word" xmlns:w="http://schemas.openxmlformats.org/wordprocessingml/2006/main" xmlns:wne="http://schemas.microsoft.com/office/word/2006/wordml">
-  <w:footnote w:type="separator" w:id="0">
+<w:footnotes xmlns:wpc="http://schemas.microsoft.com/office/word/2010/wordprocessingCanvas" xmlns:mc="http://schemas.openxmlformats.org/markup-compatibility/2006" xmlns:o="urn:schemas-microsoft-com:office:office" xmlns:r="http://schemas.openxmlformats.org/officeDocument/2006/relationships" xmlns:m="http://schemas.openxmlformats.org/officeDocument/2006/math" xmlns:v="urn:schemas-microsoft-com:vml" xmlns:wp14="http://schemas.microsoft.com/office/word/2010/wordprocessingDrawing" xmlns:wp="http://schemas.openxmlformats.org/drawingml/2006/wordprocessingDrawing" xmlns:w10="urn:schemas-microsoft-com:office:word" xmlns:w="http://schemas.openxmlformats.org/wordprocessingml/2006/main" xmlns:w14="http://schemas.microsoft.com/office/word/2010/wordml" xmlns:wpg="http://schemas.microsoft.com/office/word/2010/wordprocessingGroup" xmlns:wpi="http://schemas.microsoft.com/office/word/2010/wordprocessingInk" xmlns:wne="http://schemas.microsoft.com/office/word/2006/wordml" xmlns:wps="http://schemas.microsoft.com/office/word/2010/wordprocessingShape" mc:Ignorable="w14 wp14">
+  <w:footnote w:type="separator" w:id="-1">
     <w:p>
       <w:r>
         <w:separator/>
       </w:r>
     </w:p>
   </w:footnote>
-  <w:footnote w:type="continuationSeparator" w:id="1">
+  <w:footnote w:type="continuationSeparator" w:id="0">
     <w:p>
       <w:r>
         <w:continuationSeparator/>
@@ -11922,7 +12920,7 @@
 </file>
 
 <file path=word/header1.xml><?xml version="1.0" encoding="utf-8"?>
-<w:hdr xmlns:ve="http://schemas.openxmlformats.org/markup-compatibility/2006" xmlns:o="urn:schemas-microsoft-com:office:office" xmlns:r="http://schemas.openxmlformats.org/officeDocument/2006/relationships" xmlns:m="http://schemas.openxmlformats.org/officeDocument/2006/math" xmlns:v="urn:schemas-microsoft-com:vml" xmlns:wp="http://schemas.openxmlformats.org/drawingml/2006/wordprocessingDrawing" xmlns:w10="urn:schemas-microsoft-com:office:word" xmlns:w="http://schemas.openxmlformats.org/wordprocessingml/2006/main" xmlns:wne="http://schemas.microsoft.com/office/word/2006/wordml">
+<w:hdr xmlns:wpc="http://schemas.microsoft.com/office/word/2010/wordprocessingCanvas" xmlns:mc="http://schemas.openxmlformats.org/markup-compatibility/2006" xmlns:o="urn:schemas-microsoft-com:office:office" xmlns:r="http://schemas.openxmlformats.org/officeDocument/2006/relationships" xmlns:m="http://schemas.openxmlformats.org/officeDocument/2006/math" xmlns:v="urn:schemas-microsoft-com:vml" xmlns:wp14="http://schemas.microsoft.com/office/word/2010/wordprocessingDrawing" xmlns:wp="http://schemas.openxmlformats.org/drawingml/2006/wordprocessingDrawing" xmlns:w10="urn:schemas-microsoft-com:office:word" xmlns:w="http://schemas.openxmlformats.org/wordprocessingml/2006/main" xmlns:w14="http://schemas.microsoft.com/office/word/2010/wordml" xmlns:wpg="http://schemas.microsoft.com/office/word/2010/wordprocessingGroup" xmlns:wpi="http://schemas.microsoft.com/office/word/2010/wordprocessingInk" xmlns:wne="http://schemas.microsoft.com/office/word/2006/wordml" xmlns:wps="http://schemas.microsoft.com/office/word/2010/wordprocessingShape" mc:Ignorable="w14 wp14">
   <w:p/>
   <w:tbl>
     <w:tblPr>
@@ -11930,7 +12928,7 @@
       <w:tblBorders>
         <w:bottom w:val="single" w:sz="4" w:space="0" w:color="auto"/>
       </w:tblBorders>
-      <w:tblLook w:val="01E0"/>
+      <w:tblLook w:val="01E0" w:firstRow="1" w:lastRow="1" w:firstColumn="1" w:lastColumn="1" w:noHBand="0" w:noVBand="0"/>
     </w:tblPr>
     <w:tblGrid>
       <w:gridCol w:w="2406"/>
@@ -11975,7 +12973,7 @@
                         <a:blip r:embed="rId1">
                           <a:extLst>
                             <a:ext uri="{28A0092B-C50C-407E-A947-70E740481C1C}">
-                              <a14:useLocalDpi xmlns:a14="http://schemas.microsoft.com/office/drawing/2010/main" xmlns:wps="http://schemas.microsoft.com/office/word/2010/wordprocessingShape" xmlns:wpi="http://schemas.microsoft.com/office/word/2010/wordprocessingInk" xmlns:wpg="http://schemas.microsoft.com/office/word/2010/wordprocessingGroup" xmlns:w14="http://schemas.microsoft.com/office/word/2010/wordml" xmlns:w="http://schemas.openxmlformats.org/wordprocessingml/2006/main" xmlns:w10="urn:schemas-microsoft-com:office:word" xmlns:wp14="http://schemas.microsoft.com/office/word/2010/wordprocessingDrawing" xmlns:v="urn:schemas-microsoft-com:vml" xmlns:o="urn:schemas-microsoft-com:office:office" xmlns:mc="http://schemas.openxmlformats.org/markup-compatibility/2006" xmlns:wpc="http://schemas.microsoft.com/office/word/2010/wordprocessingCanvas" xmlns="" val="0"/>
+                              <a14:useLocalDpi xmlns:a14="http://schemas.microsoft.com/office/drawing/2010/main" val="0"/>
                             </a:ext>
                           </a:extLst>
                         </a:blip>
@@ -12132,7 +13130,7 @@
 </file>
 
 <file path=word/header2.xml><?xml version="1.0" encoding="utf-8"?>
-<w:hdr xmlns:ve="http://schemas.openxmlformats.org/markup-compatibility/2006" xmlns:o="urn:schemas-microsoft-com:office:office" xmlns:r="http://schemas.openxmlformats.org/officeDocument/2006/relationships" xmlns:m="http://schemas.openxmlformats.org/officeDocument/2006/math" xmlns:v="urn:schemas-microsoft-com:vml" xmlns:wp="http://schemas.openxmlformats.org/drawingml/2006/wordprocessingDrawing" xmlns:w10="urn:schemas-microsoft-com:office:word" xmlns:w="http://schemas.openxmlformats.org/wordprocessingml/2006/main" xmlns:wne="http://schemas.microsoft.com/office/word/2006/wordml">
+<w:hdr xmlns:wpc="http://schemas.microsoft.com/office/word/2010/wordprocessingCanvas" xmlns:mc="http://schemas.openxmlformats.org/markup-compatibility/2006" xmlns:o="urn:schemas-microsoft-com:office:office" xmlns:r="http://schemas.openxmlformats.org/officeDocument/2006/relationships" xmlns:m="http://schemas.openxmlformats.org/officeDocument/2006/math" xmlns:v="urn:schemas-microsoft-com:vml" xmlns:wp14="http://schemas.microsoft.com/office/word/2010/wordprocessingDrawing" xmlns:wp="http://schemas.openxmlformats.org/drawingml/2006/wordprocessingDrawing" xmlns:w10="urn:schemas-microsoft-com:office:word" xmlns:w="http://schemas.openxmlformats.org/wordprocessingml/2006/main" xmlns:w14="http://schemas.microsoft.com/office/word/2010/wordml" xmlns:wpg="http://schemas.microsoft.com/office/word/2010/wordprocessingGroup" xmlns:wpi="http://schemas.microsoft.com/office/word/2010/wordprocessingInk" xmlns:wne="http://schemas.microsoft.com/office/word/2006/wordml" xmlns:wps="http://schemas.microsoft.com/office/word/2010/wordprocessingShape" mc:Ignorable="w14 wp14">
   <w:tbl>
     <w:tblPr>
       <w:tblW w:w="0" w:type="auto"/>
@@ -12144,7 +13142,7 @@
         <w:insideH w:val="single" w:sz="4" w:space="0" w:color="auto"/>
         <w:insideV w:val="single" w:sz="4" w:space="0" w:color="auto"/>
       </w:tblBorders>
-      <w:tblLook w:val="01E0"/>
+      <w:tblLook w:val="01E0" w:firstRow="1" w:lastRow="1" w:firstColumn="1" w:lastColumn="1" w:noHBand="0" w:noVBand="0"/>
     </w:tblPr>
     <w:tblGrid>
       <w:gridCol w:w="6912"/>
@@ -12212,7 +13210,7 @@
               <w:color w:val="0000FF"/>
               <w:lang w:val="en-US"/>
             </w:rPr>
-            <w:t>2.2</w:t>
+            <w:t>2.4</w:t>
           </w:r>
         </w:p>
       </w:tc>
@@ -12281,7 +13279,7 @@
 </file>
 
 <file path=word/numbering.xml><?xml version="1.0" encoding="utf-8"?>
-<w:numbering xmlns:ve="http://schemas.openxmlformats.org/markup-compatibility/2006" xmlns:o="urn:schemas-microsoft-com:office:office" xmlns:r="http://schemas.openxmlformats.org/officeDocument/2006/relationships" xmlns:m="http://schemas.openxmlformats.org/officeDocument/2006/math" xmlns:v="urn:schemas-microsoft-com:vml" xmlns:wp="http://schemas.openxmlformats.org/drawingml/2006/wordprocessingDrawing" xmlns:w10="urn:schemas-microsoft-com:office:word" xmlns:w="http://schemas.openxmlformats.org/wordprocessingml/2006/main" xmlns:wne="http://schemas.microsoft.com/office/word/2006/wordml">
+<w:numbering xmlns:wpc="http://schemas.microsoft.com/office/word/2010/wordprocessingCanvas" xmlns:mc="http://schemas.openxmlformats.org/markup-compatibility/2006" xmlns:o="urn:schemas-microsoft-com:office:office" xmlns:r="http://schemas.openxmlformats.org/officeDocument/2006/relationships" xmlns:m="http://schemas.openxmlformats.org/officeDocument/2006/math" xmlns:v="urn:schemas-microsoft-com:vml" xmlns:wp14="http://schemas.microsoft.com/office/word/2010/wordprocessingDrawing" xmlns:wp="http://schemas.openxmlformats.org/drawingml/2006/wordprocessingDrawing" xmlns:w10="urn:schemas-microsoft-com:office:word" xmlns:w="http://schemas.openxmlformats.org/wordprocessingml/2006/main" xmlns:w14="http://schemas.microsoft.com/office/word/2010/wordml" xmlns:wpg="http://schemas.microsoft.com/office/word/2010/wordprocessingGroup" xmlns:wpi="http://schemas.microsoft.com/office/word/2010/wordprocessingInk" xmlns:wne="http://schemas.microsoft.com/office/word/2006/wordml" xmlns:wps="http://schemas.microsoft.com/office/word/2010/wordprocessingShape" mc:Ignorable="w14 wp14">
   <w:abstractNum w:abstractNumId="0">
     <w:nsid w:val="FFFFFFFB"/>
     <w:multiLevelType w:val="multilevel"/>
@@ -13955,6 +14953,92 @@
     </w:lvl>
   </w:abstractNum>
   <w:abstractNum w:abstractNumId="19">
+    <w:nsid w:val="636907F2"/>
+    <w:multiLevelType w:val="hybridMultilevel"/>
+    <w:tmpl w:val="08529394"/>
+    <w:lvl w:ilvl="0" w:tplc="0409000F">
+      <w:start w:val="1"/>
+      <w:numFmt w:val="decimal"/>
+      <w:lvlText w:val="%1."/>
+      <w:lvlJc w:val="left"/>
+      <w:pPr>
+        <w:ind w:left="1080" w:hanging="360"/>
+      </w:pPr>
+    </w:lvl>
+    <w:lvl w:ilvl="1" w:tplc="04090019" w:tentative="1">
+      <w:start w:val="1"/>
+      <w:numFmt w:val="lowerLetter"/>
+      <w:lvlText w:val="%2."/>
+      <w:lvlJc w:val="left"/>
+      <w:pPr>
+        <w:ind w:left="1800" w:hanging="360"/>
+      </w:pPr>
+    </w:lvl>
+    <w:lvl w:ilvl="2" w:tplc="0409001B" w:tentative="1">
+      <w:start w:val="1"/>
+      <w:numFmt w:val="lowerRoman"/>
+      <w:lvlText w:val="%3."/>
+      <w:lvlJc w:val="right"/>
+      <w:pPr>
+        <w:ind w:left="2520" w:hanging="180"/>
+      </w:pPr>
+    </w:lvl>
+    <w:lvl w:ilvl="3" w:tplc="0409000F" w:tentative="1">
+      <w:start w:val="1"/>
+      <w:numFmt w:val="decimal"/>
+      <w:lvlText w:val="%4."/>
+      <w:lvlJc w:val="left"/>
+      <w:pPr>
+        <w:ind w:left="3240" w:hanging="360"/>
+      </w:pPr>
+    </w:lvl>
+    <w:lvl w:ilvl="4" w:tplc="04090019" w:tentative="1">
+      <w:start w:val="1"/>
+      <w:numFmt w:val="lowerLetter"/>
+      <w:lvlText w:val="%5."/>
+      <w:lvlJc w:val="left"/>
+      <w:pPr>
+        <w:ind w:left="3960" w:hanging="360"/>
+      </w:pPr>
+    </w:lvl>
+    <w:lvl w:ilvl="5" w:tplc="0409001B" w:tentative="1">
+      <w:start w:val="1"/>
+      <w:numFmt w:val="lowerRoman"/>
+      <w:lvlText w:val="%6."/>
+      <w:lvlJc w:val="right"/>
+      <w:pPr>
+        <w:ind w:left="4680" w:hanging="180"/>
+      </w:pPr>
+    </w:lvl>
+    <w:lvl w:ilvl="6" w:tplc="0409000F" w:tentative="1">
+      <w:start w:val="1"/>
+      <w:numFmt w:val="decimal"/>
+      <w:lvlText w:val="%7."/>
+      <w:lvlJc w:val="left"/>
+      <w:pPr>
+        <w:ind w:left="5400" w:hanging="360"/>
+      </w:pPr>
+    </w:lvl>
+    <w:lvl w:ilvl="7" w:tplc="04090019" w:tentative="1">
+      <w:start w:val="1"/>
+      <w:numFmt w:val="lowerLetter"/>
+      <w:lvlText w:val="%8."/>
+      <w:lvlJc w:val="left"/>
+      <w:pPr>
+        <w:ind w:left="6120" w:hanging="360"/>
+      </w:pPr>
+    </w:lvl>
+    <w:lvl w:ilvl="8" w:tplc="0409001B" w:tentative="1">
+      <w:start w:val="1"/>
+      <w:numFmt w:val="lowerRoman"/>
+      <w:lvlText w:val="%9."/>
+      <w:lvlJc w:val="right"/>
+      <w:pPr>
+        <w:ind w:left="6840" w:hanging="180"/>
+      </w:pPr>
+    </w:lvl>
+  </w:abstractNum>
+  <w:abstractNum w:abstractNumId="20">
     <w:nsid w:val="64B678E6"/>
     <w:multiLevelType w:val="hybridMultilevel"/>
     <w:tmpl w:val="BC325798"/>
@@ -14043,7 +15127,7 @@
       </w:pPr>
     </w:lvl>
   </w:abstractNum>
-  <w:abstractNum w:abstractNumId="20">
+  <w:abstractNum w:abstractNumId="21">
     <w:nsid w:val="65180A02"/>
     <w:multiLevelType w:val="hybridMultilevel"/>
     <w:tmpl w:val="2160B3C8"/>
@@ -14132,7 +15216,7 @@
       </w:pPr>
     </w:lvl>
   </w:abstractNum>
-  <w:abstractNum w:abstractNumId="21">
+  <w:abstractNum w:abstractNumId="22">
     <w:nsid w:val="6EE21110"/>
     <w:multiLevelType w:val="hybridMultilevel"/>
     <w:tmpl w:val="291CA5F8"/>
@@ -14221,7 +15305,7 @@
       </w:pPr>
     </w:lvl>
   </w:abstractNum>
-  <w:abstractNum w:abstractNumId="22">
+  <w:abstractNum w:abstractNumId="23">
     <w:nsid w:val="70DC0AFE"/>
     <w:multiLevelType w:val="hybridMultilevel"/>
     <w:tmpl w:val="815AEE02"/>
@@ -14334,7 +15418,7 @@
       </w:rPr>
     </w:lvl>
   </w:abstractNum>
-  <w:abstractNum w:abstractNumId="23">
+  <w:abstractNum w:abstractNumId="24">
     <w:nsid w:val="74647083"/>
     <w:multiLevelType w:val="hybridMultilevel"/>
     <w:tmpl w:val="4F64394A"/>
@@ -14420,7 +15504,7 @@
       </w:pPr>
     </w:lvl>
   </w:abstractNum>
-  <w:abstractNum w:abstractNumId="24">
+  <w:abstractNum w:abstractNumId="25">
     <w:nsid w:val="79A176DF"/>
     <w:multiLevelType w:val="multilevel"/>
     <w:tmpl w:val="225C9F82"/>
@@ -14487,7 +15571,7 @@
       <w:lvlJc w:val="left"/>
     </w:lvl>
   </w:abstractNum>
-  <w:abstractNum w:abstractNumId="25">
+  <w:abstractNum w:abstractNumId="26">
     <w:nsid w:val="7D3B1E7D"/>
     <w:multiLevelType w:val="hybridMultilevel"/>
     <w:tmpl w:val="BBDA4BCA"/>
@@ -14576,7 +15660,7 @@
       </w:pPr>
     </w:lvl>
   </w:abstractNum>
-  <w:abstractNum w:abstractNumId="26">
+  <w:abstractNum w:abstractNumId="27">
     <w:nsid w:val="7ECA4EBE"/>
     <w:multiLevelType w:val="hybridMultilevel"/>
     <w:tmpl w:val="291CA5F8"/>
@@ -14678,22 +15762,22 @@
     <w:abstractNumId w:val="14"/>
   </w:num>
   <w:num w:numId="5">
-    <w:abstractNumId w:val="25"/>
+    <w:abstractNumId w:val="26"/>
   </w:num>
   <w:num w:numId="6">
     <w:abstractNumId w:val="2"/>
   </w:num>
   <w:num w:numId="7">
-    <w:abstractNumId w:val="19"/>
+    <w:abstractNumId w:val="20"/>
   </w:num>
   <w:num w:numId="8">
-    <w:abstractNumId w:val="20"/>
+    <w:abstractNumId w:val="21"/>
   </w:num>
   <w:num w:numId="9">
     <w:abstractNumId w:val="1"/>
   </w:num>
   <w:num w:numId="10">
-    <w:abstractNumId w:val="26"/>
+    <w:abstractNumId w:val="27"/>
   </w:num>
   <w:num w:numId="11">
     <w:abstractNumId w:val="10"/>
@@ -14702,7 +15786,7 @@
     <w:abstractNumId w:val="6"/>
   </w:num>
   <w:num w:numId="13">
-    <w:abstractNumId w:val="21"/>
+    <w:abstractNumId w:val="22"/>
   </w:num>
   <w:num w:numId="14">
     <w:abstractNumId w:val="17"/>
@@ -14717,10 +15801,10 @@
     <w:abstractNumId w:val="4"/>
   </w:num>
   <w:num w:numId="18">
-    <w:abstractNumId w:val="22"/>
+    <w:abstractNumId w:val="23"/>
   </w:num>
   <w:num w:numId="19">
-    <w:abstractNumId w:val="23"/>
+    <w:abstractNumId w:val="24"/>
   </w:num>
   <w:num w:numId="20">
     <w:abstractNumId w:val="8"/>
@@ -14732,7 +15816,7 @@
     <w:abstractNumId w:val="11"/>
   </w:num>
   <w:num w:numId="23">
-    <w:abstractNumId w:val="24"/>
+    <w:abstractNumId w:val="25"/>
   </w:num>
   <w:num w:numId="24">
     <w:abstractNumId w:val="9"/>
@@ -14767,11 +15851,14 @@
   <w:num w:numId="34">
     <w:abstractNumId w:val="0"/>
   </w:num>
+  <w:num w:numId="35">
+    <w:abstractNumId w:val="19"/>
+  </w:num>
 </w:numbering>
 </file>
 
 <file path=word/styles.xml><?xml version="1.0" encoding="utf-8"?>
-<w:styles xmlns:r="http://schemas.openxmlformats.org/officeDocument/2006/relationships" xmlns:w="http://schemas.openxmlformats.org/wordprocessingml/2006/main">
+<w:styles xmlns:mc="http://schemas.openxmlformats.org/markup-compatibility/2006" xmlns:r="http://schemas.openxmlformats.org/officeDocument/2006/relationships" xmlns:w="http://schemas.openxmlformats.org/wordprocessingml/2006/main" xmlns:w14="http://schemas.microsoft.com/office/word/2010/wordml" mc:Ignorable="w14">
   <w:docDefaults>
     <w:rPrDefault>
       <w:rPr>
@@ -15123,7 +16210,6 @@
     <w:uiPriority w:val="99"/>
     <w:semiHidden/>
     <w:unhideWhenUsed/>
-    <w:qFormat/>
     <w:tblPr>
       <w:tblInd w:w="0" w:type="dxa"/>
       <w:tblCellMar>

</xml_diff>